<commit_message>
Update Report IFN 563 Object Oriented Design.docx
</commit_message>
<xml_diff>
--- a/Report IFN 563 Object Oriented Design.docx
+++ b/Report IFN 563 Object Oriented Design.docx
@@ -78,20 +78,8 @@
           <w:szCs w:val="32"/>
           <w:lang w:val="en-US"/>
         </w:rPr>
-        <w:t xml:space="preserve">Assessment </w:t>
-      </w:r>
-      <w:proofErr w:type="gramStart"/>
-      <w:r>
-        <w:rPr>
-          <w:b/>
-          <w:bCs/>
-          <w:sz w:val="32"/>
-          <w:szCs w:val="32"/>
-          <w:lang w:val="en-US"/>
-        </w:rPr>
-        <w:t>2</w:t>
-      </w:r>
-      <w:proofErr w:type="gramEnd"/>
+        <w:t>Assessment 2</w:t>
+      </w:r>
     </w:p>
     <w:p>
       <w:pPr>
@@ -346,6 +334,12 @@
     </w:p>
     <w:sdt>
       <w:sdtPr>
+        <w:rPr>
+          <w:rFonts w:asciiTheme="minorHAnsi" w:eastAsiaTheme="minorEastAsia" w:hAnsiTheme="minorHAnsi" w:cstheme="minorBidi"/>
+          <w:color w:val="auto"/>
+          <w:sz w:val="20"/>
+          <w:szCs w:val="20"/>
+        </w:rPr>
         <w:id w:val="1844358235"/>
         <w:docPartObj>
           <w:docPartGallery w:val="Table of Contents"/>
@@ -354,13 +348,9 @@
       </w:sdtPr>
       <w:sdtEndPr>
         <w:rPr>
-          <w:rFonts w:asciiTheme="minorHAnsi" w:eastAsiaTheme="minorEastAsia" w:hAnsiTheme="minorHAnsi" w:cstheme="minorBidi"/>
           <w:b/>
           <w:bCs/>
           <w:noProof/>
-          <w:color w:val="auto"/>
-          <w:sz w:val="20"/>
-          <w:szCs w:val="20"/>
         </w:rPr>
       </w:sdtEndPr>
       <w:sdtContent>
@@ -1154,7 +1144,6 @@
         <w:rPr>
           <w:lang w:val="en-US"/>
         </w:rPr>
-        <w:lastRenderedPageBreak/>
         <w:t xml:space="preserve"> </w:t>
       </w:r>
       <w:r>
@@ -1206,13 +1195,29 @@
         </w:rPr>
         <w:t xml:space="preserve"> The final design streamlines implementation and addresses the challenges of developing a console-based multi-board game by incorporating feedback from the preliminary design. The program </w:t>
       </w:r>
+      <w:r>
+        <w:rPr>
+          <w:sz w:val="24"/>
+          <w:szCs w:val="24"/>
+        </w:rPr>
+        <w:t>is organized</w:t>
+      </w:r>
+      <w:r>
+        <w:rPr>
+          <w:sz w:val="24"/>
+          <w:szCs w:val="24"/>
+          <w:lang w:val="en-US"/>
+        </w:rPr>
+        <w:t xml:space="preserve"> into distinct classes that represent key game elements, such as players, boards, game states, and turn management. This structure also integrates features like saving and loading game states, managing moves through stacks, and displaying results on a </w:t>
+      </w:r>
       <w:proofErr w:type="gramStart"/>
       <w:r>
         <w:rPr>
           <w:sz w:val="24"/>
           <w:szCs w:val="24"/>
-        </w:rPr>
-        <w:t>is organized</w:t>
+          <w:lang w:val="en-US"/>
+        </w:rPr>
+        <w:t>leader-board</w:t>
       </w:r>
       <w:proofErr w:type="gramEnd"/>
       <w:r>
@@ -1221,128 +1226,54 @@
           <w:szCs w:val="24"/>
           <w:lang w:val="en-US"/>
         </w:rPr>
-        <w:t xml:space="preserve"> into distinct classes that represent key game elements, such as players, boards, game states, and turn management. This structure also integrates features like saving and loading game states, managing moves through stacks, and displaying results on a </w:t>
+        <w:t>.</w:t>
+      </w:r>
+    </w:p>
+    <w:p>
+      <w:pPr>
+        <w:rPr>
+          <w:sz w:val="24"/>
+          <w:szCs w:val="24"/>
+        </w:rPr>
+      </w:pPr>
+      <w:r>
+        <w:rPr>
+          <w:sz w:val="24"/>
+          <w:szCs w:val="24"/>
+          <w:lang w:val="en-US"/>
+        </w:rPr>
+        <w:t>In the preliminary design, a single Board class was used to represent any type of board game, with a Rule class checking the validity of moves. However, this approach was overly abstract and difficult to implement, as each game has unique characteristics requiring distinct classes. To address this, the new design includes child classes under the Board class, each tailored to a specific game.</w:t>
+      </w:r>
+    </w:p>
+    <w:p>
+      <w:pPr>
+        <w:pStyle w:val="NormalWeb"/>
+        <w:rPr>
+          <w:rFonts w:ascii="Calibri" w:eastAsia="SimSun" w:hAnsi="Calibri" w:cs="Calibri"/>
+        </w:rPr>
+      </w:pPr>
+      <w:r>
+        <w:t xml:space="preserve"> </w:t>
+      </w:r>
+      <w:r>
+        <w:rPr>
+          <w:rFonts w:ascii="Calibri" w:hAnsi="Calibri" w:cs="Calibri"/>
+        </w:rPr>
+        <w:t xml:space="preserve">Additionally, the new design introduces a separate GameState class to manage the functionality of pausing and resuming games. This class includes methods for saving the game state to an external file and resuming from where the game left </w:t>
       </w:r>
       <w:proofErr w:type="gramStart"/>
       <w:r>
         <w:rPr>
-          <w:sz w:val="24"/>
-          <w:szCs w:val="24"/>
-          <w:lang w:val="en-US"/>
-        </w:rPr>
-        <w:t>leader-board</w:t>
+          <w:rFonts w:ascii="Calibri" w:hAnsi="Calibri" w:cs="Calibri"/>
+        </w:rPr>
+        <w:t>off .</w:t>
       </w:r>
       <w:proofErr w:type="gramEnd"/>
       <w:r>
         <w:rPr>
-          <w:sz w:val="24"/>
-          <w:szCs w:val="24"/>
-          <w:lang w:val="en-US"/>
-        </w:rPr>
-        <w:t>.</w:t>
-      </w:r>
-    </w:p>
-    <w:p>
-      <w:pPr>
-        <w:rPr>
-          <w:sz w:val="24"/>
-          <w:szCs w:val="24"/>
-        </w:rPr>
-      </w:pPr>
-      <w:r>
-        <w:rPr>
-          <w:sz w:val="24"/>
-          <w:szCs w:val="24"/>
-          <w:lang w:val="en-US"/>
-        </w:rPr>
-        <w:t xml:space="preserve">In the preliminary design, a single Board class </w:t>
-      </w:r>
-      <w:proofErr w:type="gramStart"/>
-      <w:r>
-        <w:rPr>
-          <w:sz w:val="24"/>
-          <w:szCs w:val="24"/>
-          <w:lang w:val="en-US"/>
-        </w:rPr>
-        <w:t>was used</w:t>
-      </w:r>
-      <w:proofErr w:type="gramEnd"/>
-      <w:r>
-        <w:rPr>
-          <w:sz w:val="24"/>
-          <w:szCs w:val="24"/>
-          <w:lang w:val="en-US"/>
-        </w:rPr>
-        <w:t xml:space="preserve"> to represent any type of board game, with a Rule class checking the validity of moves. However, this approach was overly abstract and difficult to implement, as each game has unique characteristics requiring distinct classes. To address this, the </w:t>
-      </w:r>
-      <w:proofErr w:type="gramStart"/>
-      <w:r>
-        <w:rPr>
-          <w:sz w:val="24"/>
-          <w:szCs w:val="24"/>
-          <w:lang w:val="en-US"/>
-        </w:rPr>
-        <w:t>new design</w:t>
-      </w:r>
-      <w:proofErr w:type="gramEnd"/>
-      <w:r>
-        <w:rPr>
-          <w:sz w:val="24"/>
-          <w:szCs w:val="24"/>
-          <w:lang w:val="en-US"/>
-        </w:rPr>
-        <w:t xml:space="preserve"> includes child classes under the Board class, each tailored to a specific game.</w:t>
-      </w:r>
-    </w:p>
-    <w:p>
-      <w:pPr>
-        <w:pStyle w:val="NormalWeb"/>
-        <w:rPr>
-          <w:rFonts w:ascii="Calibri" w:eastAsia="SimSun" w:hAnsi="Calibri" w:cs="Calibri"/>
-        </w:rPr>
-      </w:pPr>
-      <w:r>
-        <w:t xml:space="preserve"> </w:t>
-      </w:r>
-      <w:r>
-        <w:rPr>
           <w:rFonts w:ascii="Calibri" w:hAnsi="Calibri" w:cs="Calibri"/>
         </w:rPr>
-        <w:t xml:space="preserve">Additionally, the </w:t>
-      </w:r>
-      <w:proofErr w:type="gramStart"/>
-      <w:r>
-        <w:rPr>
-          <w:rFonts w:ascii="Calibri" w:hAnsi="Calibri" w:cs="Calibri"/>
-        </w:rPr>
-        <w:t>new design</w:t>
-      </w:r>
-      <w:proofErr w:type="gramEnd"/>
-      <w:r>
-        <w:rPr>
-          <w:rFonts w:ascii="Calibri" w:hAnsi="Calibri" w:cs="Calibri"/>
-        </w:rPr>
-        <w:t xml:space="preserve"> introduces a separate GameState class to manage the functionality of pausing and resuming games. This class includes methods for saving the game state to an external file and resuming from where the game left </w:t>
-      </w:r>
-      <w:proofErr w:type="gramStart"/>
-      <w:r>
-        <w:rPr>
-          <w:rFonts w:ascii="Calibri" w:hAnsi="Calibri" w:cs="Calibri"/>
-        </w:rPr>
-        <w:t>off .</w:t>
-      </w:r>
-      <w:proofErr w:type="gramEnd"/>
-      <w:r>
-        <w:rPr>
-          <w:rFonts w:ascii="Calibri" w:hAnsi="Calibri" w:cs="Calibri"/>
-        </w:rPr>
-        <w:t xml:space="preserve"> </w:t>
-      </w:r>
-      <w:r>
-        <w:rPr>
-          <w:rFonts w:ascii="Calibri" w:hAnsi="Calibri" w:cs="Calibri"/>
-        </w:rPr>
-        <w:t xml:space="preserve">. Central to the architecture is the </w:t>
+        <w:t xml:space="preserve"> . Central to the architecture is the </w:t>
       </w:r>
       <w:r>
         <w:rPr>
@@ -1368,53 +1299,21 @@
         <w:rPr>
           <w:rFonts w:ascii="Calibri" w:hAnsi="Calibri" w:cs="Calibri"/>
         </w:rPr>
-        <w:t xml:space="preserve"> class represents the game board, encapsulat</w:t>
-      </w:r>
+        <w:t xml:space="preserve"> class represents the game board, encapsulating board-related operations such as displaying the board, checking for empty positions, and determining </w:t>
+      </w:r>
+      <w:proofErr w:type="gramStart"/>
       <w:r>
         <w:rPr>
           <w:rFonts w:ascii="Calibri" w:hAnsi="Calibri" w:cs="Calibri"/>
         </w:rPr>
-        <w:t xml:space="preserve">ing board-related operations such as displaying the board, checking for empty positions, and determining </w:t>
-      </w:r>
-      <w:proofErr w:type="gramStart"/>
+        <w:t>win</w:t>
+      </w:r>
+      <w:proofErr w:type="gramEnd"/>
       <w:r>
         <w:rPr>
           <w:rFonts w:ascii="Calibri" w:hAnsi="Calibri" w:cs="Calibri"/>
         </w:rPr>
-        <w:t>win</w:t>
-      </w:r>
-      <w:proofErr w:type="gramEnd"/>
-      <w:r>
-        <w:rPr>
-          <w:rFonts w:ascii="Calibri" w:hAnsi="Calibri" w:cs="Calibri"/>
-        </w:rPr>
-        <w:t xml:space="preserve"> conditions.</w:t>
-      </w:r>
-      <w:r>
-        <w:rPr>
-          <w:rFonts w:ascii="Calibri" w:hAnsi="Calibri" w:cs="Calibri"/>
-        </w:rPr>
-        <w:t xml:space="preserve"> </w:t>
-      </w:r>
-      <w:r>
-        <w:rPr>
-          <w:rFonts w:ascii="Calibri" w:hAnsi="Calibri" w:cs="Calibri"/>
-        </w:rPr>
-        <w:t xml:space="preserve">Players </w:t>
-      </w:r>
-      <w:proofErr w:type="gramStart"/>
-      <w:r>
-        <w:rPr>
-          <w:rFonts w:ascii="Calibri" w:hAnsi="Calibri" w:cs="Calibri"/>
-        </w:rPr>
-        <w:t>are represented</w:t>
-      </w:r>
-      <w:proofErr w:type="gramEnd"/>
-      <w:r>
-        <w:rPr>
-          <w:rFonts w:ascii="Calibri" w:hAnsi="Calibri" w:cs="Calibri"/>
-        </w:rPr>
-        <w:t xml:space="preserve"> by the </w:t>
+        <w:t xml:space="preserve"> conditions. Players are represented by the </w:t>
       </w:r>
       <w:r>
         <w:rPr>
@@ -1478,33 +1377,7 @@
           <w:sz w:val="24"/>
           <w:szCs w:val="24"/>
         </w:rPr>
-        <w:t xml:space="preserve">his design results in a robust, modular, and scalable game system that can easily </w:t>
-      </w:r>
-      <w:proofErr w:type="gramStart"/>
-      <w:r>
-        <w:rPr>
-          <w:rFonts w:ascii="Calibri" w:eastAsia="SimSun" w:hAnsi="Calibri" w:cs="Calibri"/>
-          <w:sz w:val="24"/>
-          <w:szCs w:val="24"/>
-        </w:rPr>
-        <w:t xml:space="preserve">be </w:t>
-      </w:r>
-      <w:r>
-        <w:rPr>
-          <w:rFonts w:ascii="Calibri" w:eastAsia="SimSun" w:hAnsi="Calibri" w:cs="Calibri"/>
-          <w:sz w:val="24"/>
-          <w:szCs w:val="24"/>
-        </w:rPr>
-        <w:t>extended</w:t>
-      </w:r>
-      <w:proofErr w:type="gramEnd"/>
-      <w:r>
-        <w:rPr>
-          <w:rFonts w:ascii="Calibri" w:eastAsia="SimSun" w:hAnsi="Calibri" w:cs="Calibri"/>
-          <w:sz w:val="24"/>
-          <w:szCs w:val="24"/>
-        </w:rPr>
-        <w:t xml:space="preserve"> with new player types, game variations, or additional features.</w:t>
+        <w:t>his design results in a robust, modular, and scalable game system that can easily be extended with new player types, game variations, or additional features.</w:t>
       </w:r>
     </w:p>
     <w:p>
@@ -1533,833 +1406,717 @@
         <w:t>OOP design patterns and principles used in this implementation:</w:t>
       </w:r>
     </w:p>
-    <w:p>
-      <w:pPr>
-        <w:numPr>
-          <w:ilvl w:val="0"/>
-          <w:numId w:val="1"/>
-        </w:numPr>
-        <w:rPr>
-          <w:rFonts w:ascii="Calibri" w:eastAsia="SimSun" w:hAnsi="Calibri" w:cs="Calibri"/>
-          <w:sz w:val="24"/>
-          <w:szCs w:val="24"/>
-        </w:rPr>
-      </w:pPr>
-      <w:r>
-        <w:rPr>
-          <w:rFonts w:ascii="Calibri" w:eastAsia="SimSun" w:hAnsi="Calibri" w:cs="Calibri"/>
-          <w:sz w:val="24"/>
-          <w:szCs w:val="24"/>
-        </w:rPr>
-        <w:t>Abstraction</w:t>
-      </w:r>
-      <w:r>
-        <w:rPr>
-          <w:rFonts w:ascii="Calibri" w:eastAsia="SimSun" w:hAnsi="Calibri" w:cs="Calibri"/>
-          <w:sz w:val="24"/>
-          <w:szCs w:val="24"/>
-        </w:rPr>
-        <w:t>:</w:t>
-      </w:r>
-    </w:p>
-    <w:p>
-      <w:pPr>
-        <w:numPr>
-          <w:ilvl w:val="1"/>
-          <w:numId w:val="1"/>
-        </w:numPr>
-        <w:rPr>
-          <w:rFonts w:ascii="Calibri" w:eastAsia="SimSun" w:hAnsi="Calibri" w:cs="Calibri"/>
-          <w:sz w:val="24"/>
-          <w:szCs w:val="24"/>
-        </w:rPr>
-      </w:pPr>
-      <w:r>
-        <w:rPr>
-          <w:rFonts w:ascii="Calibri" w:eastAsia="SimSun" w:hAnsi="Calibri" w:cs="Calibri"/>
-          <w:sz w:val="24"/>
-          <w:szCs w:val="24"/>
-        </w:rPr>
-        <w:t xml:space="preserve">The Player class is abstract, providing a common interface for different player </w:t>
-      </w:r>
-      <w:r>
-        <w:rPr>
-          <w:rFonts w:ascii="Calibri" w:eastAsia="SimSun" w:hAnsi="Calibri" w:cs="Calibri"/>
-          <w:sz w:val="24"/>
-          <w:szCs w:val="24"/>
-        </w:rPr>
-        <w:t>types.</w:t>
-      </w:r>
-    </w:p>
-    <w:p>
-      <w:pPr>
-        <w:numPr>
-          <w:ilvl w:val="1"/>
-          <w:numId w:val="1"/>
-        </w:numPr>
-        <w:rPr>
-          <w:rFonts w:ascii="Calibri" w:eastAsia="SimSun" w:hAnsi="Calibri" w:cs="Calibri"/>
-          <w:sz w:val="24"/>
-          <w:szCs w:val="24"/>
-        </w:rPr>
-      </w:pPr>
-      <w:r>
-        <w:rPr>
-          <w:rFonts w:ascii="Calibri" w:eastAsia="SimSun" w:hAnsi="Calibri" w:cs="Calibri"/>
-          <w:sz w:val="24"/>
-          <w:szCs w:val="24"/>
-        </w:rPr>
-        <w:t>Why: It allows for different implementations of players while ensuring they all have the necessary methods.</w:t>
-      </w:r>
-    </w:p>
-    <w:p>
-      <w:pPr>
-        <w:numPr>
-          <w:ilvl w:val="0"/>
-          <w:numId w:val="1"/>
-        </w:numPr>
-        <w:rPr>
-          <w:rFonts w:ascii="Calibri" w:eastAsia="SimSun" w:hAnsi="Calibri" w:cs="Calibri"/>
-          <w:sz w:val="24"/>
-          <w:szCs w:val="24"/>
-        </w:rPr>
-      </w:pPr>
-      <w:r>
-        <w:rPr>
-          <w:rFonts w:ascii="Calibri" w:eastAsia="SimSun" w:hAnsi="Calibri" w:cs="Calibri"/>
-          <w:sz w:val="24"/>
-          <w:szCs w:val="24"/>
-        </w:rPr>
-        <w:t>Encapsulation</w:t>
-      </w:r>
-      <w:r>
-        <w:rPr>
-          <w:rFonts w:ascii="Calibri" w:eastAsia="SimSun" w:hAnsi="Calibri" w:cs="Calibri"/>
-          <w:sz w:val="24"/>
-          <w:szCs w:val="24"/>
-        </w:rPr>
-        <w:t>:</w:t>
-      </w:r>
-    </w:p>
-    <w:p>
-      <w:pPr>
-        <w:numPr>
-          <w:ilvl w:val="1"/>
-          <w:numId w:val="1"/>
-        </w:numPr>
-        <w:rPr>
-          <w:rFonts w:ascii="Calibri" w:eastAsia="SimSun" w:hAnsi="Calibri" w:cs="Calibri"/>
-          <w:sz w:val="24"/>
-          <w:szCs w:val="24"/>
-        </w:rPr>
-      </w:pPr>
-      <w:r>
-        <w:rPr>
-          <w:rFonts w:ascii="Calibri" w:eastAsia="SimSun" w:hAnsi="Calibri" w:cs="Calibri"/>
-          <w:sz w:val="24"/>
-          <w:szCs w:val="24"/>
-        </w:rPr>
-        <w:t>Each class encapsulates its data and behavior.</w:t>
-      </w:r>
-    </w:p>
-    <w:p>
-      <w:pPr>
-        <w:numPr>
-          <w:ilvl w:val="1"/>
-          <w:numId w:val="1"/>
-        </w:numPr>
-        <w:rPr>
-          <w:rFonts w:ascii="Calibri" w:eastAsia="SimSun" w:hAnsi="Calibri" w:cs="Calibri"/>
-          <w:sz w:val="24"/>
-          <w:szCs w:val="24"/>
-        </w:rPr>
-      </w:pPr>
-      <w:r>
-        <w:rPr>
-          <w:rFonts w:ascii="Calibri" w:eastAsia="SimSun" w:hAnsi="Calibri" w:cs="Calibri"/>
-          <w:sz w:val="24"/>
-          <w:szCs w:val="24"/>
-        </w:rPr>
-        <w:t>Why: It helps in maintaining the integrity of the data and provides a clear interface for interaction.</w:t>
-      </w:r>
-    </w:p>
-    <w:p>
-      <w:pPr>
-        <w:numPr>
-          <w:ilvl w:val="0"/>
-          <w:numId w:val="1"/>
-        </w:numPr>
-        <w:rPr>
-          <w:rFonts w:ascii="Calibri" w:eastAsia="SimSun" w:hAnsi="Calibri" w:cs="Calibri"/>
-          <w:sz w:val="24"/>
-          <w:szCs w:val="24"/>
-        </w:rPr>
-      </w:pPr>
-      <w:r>
-        <w:rPr>
-          <w:rFonts w:ascii="Calibri" w:eastAsia="SimSun" w:hAnsi="Calibri" w:cs="Calibri"/>
-          <w:sz w:val="24"/>
-          <w:szCs w:val="24"/>
-        </w:rPr>
-        <w:lastRenderedPageBreak/>
-        <w:t>Inheritance</w:t>
-      </w:r>
-      <w:r>
-        <w:rPr>
-          <w:rFonts w:ascii="Calibri" w:eastAsia="SimSun" w:hAnsi="Calibri" w:cs="Calibri"/>
-          <w:sz w:val="24"/>
-          <w:szCs w:val="24"/>
-        </w:rPr>
-        <w:t>:</w:t>
-      </w:r>
-    </w:p>
-    <w:p>
-      <w:pPr>
-        <w:numPr>
-          <w:ilvl w:val="1"/>
-          <w:numId w:val="1"/>
-        </w:numPr>
-        <w:rPr>
-          <w:rFonts w:ascii="Calibri" w:eastAsia="SimSun" w:hAnsi="Calibri" w:cs="Calibri"/>
-          <w:sz w:val="24"/>
-          <w:szCs w:val="24"/>
-        </w:rPr>
-      </w:pPr>
-      <w:r>
-        <w:rPr>
-          <w:rFonts w:ascii="Calibri" w:eastAsia="SimSun" w:hAnsi="Calibri" w:cs="Calibri"/>
-          <w:sz w:val="24"/>
-          <w:szCs w:val="24"/>
-        </w:rPr>
-        <w:t>HumanPlayer and ComputerPlayer inherit from the Player class.</w:t>
-      </w:r>
-    </w:p>
-    <w:p>
-      <w:pPr>
-        <w:numPr>
-          <w:ilvl w:val="1"/>
-          <w:numId w:val="1"/>
-        </w:numPr>
-        <w:rPr>
-          <w:rFonts w:ascii="Calibri" w:eastAsia="SimSun" w:hAnsi="Calibri" w:cs="Calibri"/>
-          <w:sz w:val="24"/>
-          <w:szCs w:val="24"/>
-        </w:rPr>
-      </w:pPr>
-      <w:r>
-        <w:rPr>
-          <w:rFonts w:ascii="Calibri" w:eastAsia="SimSun" w:hAnsi="Calibri" w:cs="Calibri"/>
-          <w:sz w:val="24"/>
-          <w:szCs w:val="24"/>
-        </w:rPr>
-        <w:t>Why: It promotes code reuse and allows for specialized implementations of different player types.</w:t>
-      </w:r>
-    </w:p>
-    <w:p>
-      <w:pPr>
-        <w:numPr>
-          <w:ilvl w:val="0"/>
-          <w:numId w:val="1"/>
-        </w:numPr>
-        <w:rPr>
-          <w:rFonts w:ascii="Calibri" w:eastAsia="SimSun" w:hAnsi="Calibri" w:cs="Calibri"/>
-          <w:sz w:val="24"/>
-          <w:szCs w:val="24"/>
-        </w:rPr>
-      </w:pPr>
-      <w:r>
-        <w:rPr>
-          <w:rFonts w:ascii="Calibri" w:eastAsia="SimSun" w:hAnsi="Calibri" w:cs="Calibri"/>
-          <w:sz w:val="24"/>
-          <w:szCs w:val="24"/>
-        </w:rPr>
-        <w:t>Polymorphism</w:t>
-      </w:r>
-      <w:r>
-        <w:rPr>
-          <w:rFonts w:ascii="Calibri" w:eastAsia="SimSun" w:hAnsi="Calibri" w:cs="Calibri"/>
-          <w:sz w:val="24"/>
-          <w:szCs w:val="24"/>
-        </w:rPr>
-        <w:t>:</w:t>
-      </w:r>
-    </w:p>
-    <w:p>
-      <w:pPr>
-        <w:numPr>
-          <w:ilvl w:val="1"/>
-          <w:numId w:val="1"/>
-        </w:numPr>
-        <w:rPr>
-          <w:rFonts w:ascii="Calibri" w:eastAsia="SimSun" w:hAnsi="Calibri" w:cs="Calibri"/>
-          <w:sz w:val="24"/>
-          <w:szCs w:val="24"/>
-        </w:rPr>
-      </w:pPr>
-      <w:r>
-        <w:rPr>
-          <w:rFonts w:ascii="Calibri" w:eastAsia="SimSun" w:hAnsi="Calibri" w:cs="Calibri"/>
-          <w:sz w:val="24"/>
-          <w:szCs w:val="24"/>
-        </w:rPr>
-        <w:t>The </w:t>
-      </w:r>
-      <w:proofErr w:type="spellStart"/>
-      <w:r>
-        <w:rPr>
-          <w:rFonts w:ascii="Calibri" w:eastAsia="SimSun" w:hAnsi="Calibri" w:cs="Calibri"/>
-          <w:sz w:val="24"/>
-          <w:szCs w:val="24"/>
-        </w:rPr>
-        <w:t>GetMove</w:t>
-      </w:r>
-      <w:proofErr w:type="spellEnd"/>
-      <w:r>
-        <w:rPr>
-          <w:rFonts w:ascii="Calibri" w:eastAsia="SimSun" w:hAnsi="Calibri" w:cs="Calibri"/>
-          <w:sz w:val="24"/>
-          <w:szCs w:val="24"/>
-        </w:rPr>
-        <w:t xml:space="preserve"> method </w:t>
-      </w:r>
-      <w:proofErr w:type="gramStart"/>
-      <w:r>
-        <w:rPr>
-          <w:rFonts w:ascii="Calibri" w:eastAsia="SimSun" w:hAnsi="Calibri" w:cs="Calibri"/>
-          <w:sz w:val="24"/>
-          <w:szCs w:val="24"/>
-        </w:rPr>
-        <w:t>is implemented</w:t>
-      </w:r>
-      <w:proofErr w:type="gramEnd"/>
-      <w:r>
-        <w:rPr>
-          <w:rFonts w:ascii="Calibri" w:eastAsia="SimSun" w:hAnsi="Calibri" w:cs="Calibri"/>
-          <w:sz w:val="24"/>
-          <w:szCs w:val="24"/>
-        </w:rPr>
-        <w:t xml:space="preserve"> differently in HumanPlayer and ComputerPlayer.</w:t>
-      </w:r>
-    </w:p>
-    <w:p>
-      <w:pPr>
-        <w:numPr>
-          <w:ilvl w:val="1"/>
-          <w:numId w:val="1"/>
-        </w:numPr>
-        <w:rPr>
-          <w:rFonts w:ascii="Calibri" w:eastAsia="SimSun" w:hAnsi="Calibri" w:cs="Calibri"/>
-          <w:sz w:val="24"/>
-          <w:szCs w:val="24"/>
-        </w:rPr>
-      </w:pPr>
-      <w:r>
-        <w:rPr>
-          <w:rFonts w:ascii="Calibri" w:eastAsia="SimSun" w:hAnsi="Calibri" w:cs="Calibri"/>
-          <w:sz w:val="24"/>
-          <w:szCs w:val="24"/>
-        </w:rPr>
-        <w:t>Why: It allows for different behavior based on the player type while using a common interface.</w:t>
-      </w:r>
-    </w:p>
-    <w:p>
-      <w:pPr>
-        <w:numPr>
-          <w:ilvl w:val="0"/>
-          <w:numId w:val="1"/>
-        </w:numPr>
-        <w:rPr>
-          <w:rFonts w:ascii="Calibri" w:eastAsia="SimSun" w:hAnsi="Calibri" w:cs="Calibri"/>
-          <w:sz w:val="24"/>
-          <w:szCs w:val="24"/>
-        </w:rPr>
-      </w:pPr>
-      <w:r>
-        <w:rPr>
-          <w:rFonts w:ascii="Calibri" w:eastAsia="SimSun" w:hAnsi="Calibri" w:cs="Calibri"/>
-          <w:sz w:val="24"/>
-          <w:szCs w:val="24"/>
-        </w:rPr>
-        <w:t>Single Responsibility Principle</w:t>
-      </w:r>
-      <w:r>
-        <w:rPr>
-          <w:rFonts w:ascii="Calibri" w:eastAsia="SimSun" w:hAnsi="Calibri" w:cs="Calibri"/>
-          <w:sz w:val="24"/>
-          <w:szCs w:val="24"/>
-        </w:rPr>
-        <w:t>:</w:t>
-      </w:r>
-    </w:p>
-    <w:p>
-      <w:pPr>
-        <w:numPr>
-          <w:ilvl w:val="1"/>
-          <w:numId w:val="1"/>
-        </w:numPr>
-        <w:rPr>
-          <w:rFonts w:ascii="Calibri" w:eastAsia="SimSun" w:hAnsi="Calibri" w:cs="Calibri"/>
-          <w:sz w:val="24"/>
-          <w:szCs w:val="24"/>
-        </w:rPr>
-      </w:pPr>
-      <w:r>
-        <w:rPr>
-          <w:rFonts w:ascii="Calibri" w:eastAsia="SimSun" w:hAnsi="Calibri" w:cs="Calibri"/>
-          <w:sz w:val="24"/>
-          <w:szCs w:val="24"/>
-        </w:rPr>
-        <w:t>Each class has a single, well-defined responsibility (e.g., Board manages the game board, Game manages the game flow).</w:t>
-      </w:r>
-    </w:p>
-    <w:p>
-      <w:pPr>
-        <w:numPr>
-          <w:ilvl w:val="1"/>
-          <w:numId w:val="1"/>
-        </w:numPr>
-        <w:rPr>
-          <w:rFonts w:ascii="Calibri" w:eastAsia="SimSun" w:hAnsi="Calibri" w:cs="Calibri"/>
-          <w:sz w:val="24"/>
-          <w:szCs w:val="24"/>
-        </w:rPr>
-      </w:pPr>
-      <w:r>
-        <w:rPr>
-          <w:rFonts w:ascii="Calibri" w:eastAsia="SimSun" w:hAnsi="Calibri" w:cs="Calibri"/>
-          <w:sz w:val="24"/>
-          <w:szCs w:val="24"/>
-        </w:rPr>
-        <w:t>Why: It makes the code more modular, easier to understand, and easier to maintain.</w:t>
-      </w:r>
-    </w:p>
-    <w:p>
-      <w:pPr>
-        <w:numPr>
-          <w:ilvl w:val="0"/>
-          <w:numId w:val="1"/>
-        </w:numPr>
-        <w:rPr>
-          <w:rFonts w:ascii="Calibri" w:eastAsia="SimSun" w:hAnsi="Calibri" w:cs="Calibri"/>
-          <w:sz w:val="24"/>
-          <w:szCs w:val="24"/>
-        </w:rPr>
-      </w:pPr>
-      <w:r>
-        <w:rPr>
-          <w:rFonts w:ascii="Calibri" w:eastAsia="SimSun" w:hAnsi="Calibri" w:cs="Calibri"/>
-          <w:sz w:val="24"/>
-          <w:szCs w:val="24"/>
-        </w:rPr>
-        <w:t>Open/Closed Principle</w:t>
-      </w:r>
-      <w:r>
-        <w:rPr>
-          <w:rFonts w:ascii="Calibri" w:eastAsia="SimSun" w:hAnsi="Calibri" w:cs="Calibri"/>
-          <w:sz w:val="24"/>
-          <w:szCs w:val="24"/>
-        </w:rPr>
-        <w:t>:</w:t>
-      </w:r>
-    </w:p>
-    <w:p>
-      <w:pPr>
-        <w:numPr>
-          <w:ilvl w:val="1"/>
-          <w:numId w:val="1"/>
-        </w:numPr>
-        <w:rPr>
-          <w:rFonts w:ascii="Calibri" w:eastAsia="SimSun" w:hAnsi="Calibri" w:cs="Calibri"/>
-          <w:sz w:val="24"/>
-          <w:szCs w:val="24"/>
-        </w:rPr>
-      </w:pPr>
-      <w:r>
-        <w:rPr>
-          <w:rFonts w:ascii="Calibri" w:eastAsia="SimSun" w:hAnsi="Calibri" w:cs="Calibri"/>
-          <w:sz w:val="24"/>
-          <w:szCs w:val="24"/>
-        </w:rPr>
-        <w:t>The design allows for easy addition of new player types or game variations without modifying existing code.</w:t>
-      </w:r>
-    </w:p>
-    <w:p>
-      <w:pPr>
-        <w:numPr>
-          <w:ilvl w:val="1"/>
-          <w:numId w:val="1"/>
-        </w:numPr>
-        <w:rPr>
-          <w:rFonts w:ascii="Calibri" w:eastAsia="SimSun" w:hAnsi="Calibri" w:cs="Calibri"/>
-          <w:sz w:val="24"/>
-          <w:szCs w:val="24"/>
-        </w:rPr>
-      </w:pPr>
-      <w:r>
-        <w:rPr>
-          <w:rFonts w:ascii="Calibri" w:eastAsia="SimSun" w:hAnsi="Calibri" w:cs="Calibri"/>
-          <w:sz w:val="24"/>
-          <w:szCs w:val="24"/>
-        </w:rPr>
-        <w:t>Why: It makes the system more extensible and reduces the risk of introducing bugs in existing functionality.</w:t>
-      </w:r>
-    </w:p>
-    <w:p>
-      <w:pPr>
-        <w:numPr>
-          <w:ilvl w:val="0"/>
-          <w:numId w:val="1"/>
-        </w:numPr>
-        <w:rPr>
-          <w:rFonts w:ascii="Calibri" w:eastAsia="SimSun" w:hAnsi="Calibri" w:cs="Calibri"/>
-          <w:sz w:val="24"/>
-          <w:szCs w:val="24"/>
-        </w:rPr>
-      </w:pPr>
-      <w:r>
-        <w:rPr>
-          <w:rFonts w:ascii="Calibri" w:eastAsia="SimSun" w:hAnsi="Calibri" w:cs="Calibri"/>
-          <w:sz w:val="24"/>
-          <w:szCs w:val="24"/>
-        </w:rPr>
-        <w:t>Strategy Pattern</w:t>
-      </w:r>
-      <w:r>
-        <w:rPr>
-          <w:rFonts w:ascii="Calibri" w:eastAsia="SimSun" w:hAnsi="Calibri" w:cs="Calibri"/>
-          <w:sz w:val="24"/>
-          <w:szCs w:val="24"/>
-        </w:rPr>
-        <w:t>:</w:t>
-      </w:r>
-    </w:p>
-    <w:p>
-      <w:pPr>
-        <w:numPr>
-          <w:ilvl w:val="1"/>
-          <w:numId w:val="1"/>
-        </w:numPr>
-        <w:rPr>
-          <w:rFonts w:ascii="Calibri" w:eastAsia="SimSun" w:hAnsi="Calibri" w:cs="Calibri"/>
-          <w:sz w:val="24"/>
-          <w:szCs w:val="24"/>
-        </w:rPr>
-      </w:pPr>
-      <w:r>
-        <w:rPr>
-          <w:rFonts w:ascii="Calibri" w:eastAsia="SimSun" w:hAnsi="Calibri" w:cs="Calibri"/>
-          <w:sz w:val="24"/>
-          <w:szCs w:val="24"/>
-        </w:rPr>
-        <w:t>Different player types (Human and Computer) implement different strategies for making moves.</w:t>
-      </w:r>
-    </w:p>
-    <w:p>
-      <w:pPr>
-        <w:numPr>
-          <w:ilvl w:val="1"/>
-          <w:numId w:val="1"/>
-        </w:numPr>
-        <w:rPr>
-          <w:rFonts w:ascii="Calibri" w:eastAsia="SimSun" w:hAnsi="Calibri" w:cs="Calibri"/>
-          <w:sz w:val="24"/>
-          <w:szCs w:val="24"/>
-        </w:rPr>
-      </w:pPr>
-      <w:r>
-        <w:rPr>
-          <w:rFonts w:ascii="Calibri" w:eastAsia="SimSun" w:hAnsi="Calibri" w:cs="Calibri"/>
-          <w:sz w:val="24"/>
-          <w:szCs w:val="24"/>
-        </w:rPr>
-        <w:t xml:space="preserve">Why: It allows for easy swapping of player types and </w:t>
-      </w:r>
-      <w:proofErr w:type="gramStart"/>
-      <w:r>
-        <w:rPr>
-          <w:rFonts w:ascii="Calibri" w:eastAsia="SimSun" w:hAnsi="Calibri" w:cs="Calibri"/>
-          <w:sz w:val="24"/>
-          <w:szCs w:val="24"/>
-        </w:rPr>
-        <w:t>addition</w:t>
-      </w:r>
-      <w:proofErr w:type="gramEnd"/>
-      <w:r>
-        <w:rPr>
-          <w:rFonts w:ascii="Calibri" w:eastAsia="SimSun" w:hAnsi="Calibri" w:cs="Calibri"/>
-          <w:sz w:val="24"/>
-          <w:szCs w:val="24"/>
-        </w:rPr>
-        <w:t xml:space="preserve"> of new player strategies.</w:t>
-      </w:r>
-    </w:p>
-    <w:p>
-      <w:pPr>
-        <w:numPr>
-          <w:ilvl w:val="0"/>
-          <w:numId w:val="1"/>
-        </w:numPr>
-        <w:rPr>
-          <w:rFonts w:ascii="Calibri" w:eastAsia="SimSun" w:hAnsi="Calibri" w:cs="Calibri"/>
-          <w:sz w:val="24"/>
-          <w:szCs w:val="24"/>
-        </w:rPr>
-      </w:pPr>
-      <w:r>
-        <w:rPr>
-          <w:rFonts w:ascii="Calibri" w:eastAsia="SimSun" w:hAnsi="Calibri" w:cs="Calibri"/>
-          <w:sz w:val="24"/>
-          <w:szCs w:val="24"/>
-        </w:rPr>
-        <w:t>Composition</w:t>
-      </w:r>
-      <w:r>
-        <w:rPr>
-          <w:rFonts w:ascii="Calibri" w:eastAsia="SimSun" w:hAnsi="Calibri" w:cs="Calibri"/>
-          <w:sz w:val="24"/>
-          <w:szCs w:val="24"/>
-        </w:rPr>
-        <w:t>:</w:t>
-      </w:r>
-    </w:p>
-    <w:p>
-      <w:pPr>
-        <w:numPr>
-          <w:ilvl w:val="1"/>
-          <w:numId w:val="1"/>
-        </w:numPr>
-        <w:rPr>
-          <w:rFonts w:ascii="Calibri" w:eastAsia="SimSun" w:hAnsi="Calibri" w:cs="Calibri"/>
-          <w:sz w:val="24"/>
-          <w:szCs w:val="24"/>
-        </w:rPr>
-      </w:pPr>
-      <w:r>
-        <w:rPr>
-          <w:rFonts w:ascii="Calibri" w:eastAsia="SimSun" w:hAnsi="Calibri" w:cs="Calibri"/>
-          <w:sz w:val="24"/>
-          <w:szCs w:val="24"/>
-        </w:rPr>
-        <w:t xml:space="preserve">The Game class </w:t>
-      </w:r>
-      <w:proofErr w:type="gramStart"/>
-      <w:r>
-        <w:rPr>
-          <w:rFonts w:ascii="Calibri" w:eastAsia="SimSun" w:hAnsi="Calibri" w:cs="Calibri"/>
-          <w:sz w:val="24"/>
-          <w:szCs w:val="24"/>
-        </w:rPr>
-        <w:t>composes</w:t>
-      </w:r>
-      <w:proofErr w:type="gramEnd"/>
-      <w:r>
-        <w:rPr>
-          <w:rFonts w:ascii="Calibri" w:eastAsia="SimSun" w:hAnsi="Calibri" w:cs="Calibri"/>
-          <w:sz w:val="24"/>
-          <w:szCs w:val="24"/>
-        </w:rPr>
-        <w:t> Board, Player, and Piece objects.</w:t>
-      </w:r>
-    </w:p>
-    <w:p>
-      <w:pPr>
-        <w:numPr>
-          <w:ilvl w:val="1"/>
-          <w:numId w:val="1"/>
-        </w:numPr>
-        <w:rPr>
-          <w:rFonts w:ascii="Calibri" w:eastAsia="SimSun" w:hAnsi="Calibri" w:cs="Calibri"/>
-          <w:sz w:val="24"/>
-          <w:szCs w:val="24"/>
-        </w:rPr>
-      </w:pPr>
-      <w:r>
-        <w:rPr>
-          <w:rFonts w:ascii="Calibri" w:eastAsia="SimSun" w:hAnsi="Calibri" w:cs="Calibri"/>
-          <w:sz w:val="24"/>
-          <w:szCs w:val="24"/>
-        </w:rPr>
-        <w:t xml:space="preserve">Why: It creates a flexible structure that can </w:t>
-      </w:r>
-      <w:proofErr w:type="gramStart"/>
-      <w:r>
-        <w:rPr>
-          <w:rFonts w:ascii="Calibri" w:eastAsia="SimSun" w:hAnsi="Calibri" w:cs="Calibri"/>
-          <w:sz w:val="24"/>
-          <w:szCs w:val="24"/>
-        </w:rPr>
-        <w:t>be easily modified</w:t>
-      </w:r>
-      <w:proofErr w:type="gramEnd"/>
-      <w:r>
-        <w:rPr>
-          <w:rFonts w:ascii="Calibri" w:eastAsia="SimSun" w:hAnsi="Calibri" w:cs="Calibri"/>
-          <w:sz w:val="24"/>
-          <w:szCs w:val="24"/>
-        </w:rPr>
-        <w:t xml:space="preserve"> or extended.</w:t>
-      </w:r>
-    </w:p>
-    <w:p>
-      <w:pPr>
-        <w:numPr>
-          <w:ilvl w:val="0"/>
-          <w:numId w:val="1"/>
-        </w:numPr>
-        <w:rPr>
-          <w:rFonts w:ascii="Calibri" w:eastAsia="SimSun" w:hAnsi="Calibri" w:cs="Calibri"/>
-          <w:sz w:val="24"/>
-          <w:szCs w:val="24"/>
-        </w:rPr>
-      </w:pPr>
-      <w:r>
-        <w:rPr>
-          <w:rFonts w:ascii="Calibri" w:eastAsia="SimSun" w:hAnsi="Calibri" w:cs="Calibri"/>
-          <w:sz w:val="24"/>
-          <w:szCs w:val="24"/>
-        </w:rPr>
-        <w:t xml:space="preserve">Factory </w:t>
-      </w:r>
-      <w:proofErr w:type="gramStart"/>
-      <w:r>
-        <w:rPr>
-          <w:rFonts w:ascii="Calibri" w:eastAsia="SimSun" w:hAnsi="Calibri" w:cs="Calibri"/>
-          <w:sz w:val="24"/>
-          <w:szCs w:val="24"/>
-        </w:rPr>
-        <w:t xml:space="preserve">Method </w:t>
-      </w:r>
-      <w:r>
-        <w:rPr>
-          <w:rFonts w:ascii="Calibri" w:eastAsia="SimSun" w:hAnsi="Calibri" w:cs="Calibri"/>
-          <w:sz w:val="24"/>
-          <w:szCs w:val="24"/>
-        </w:rPr>
-        <w:t>:</w:t>
-      </w:r>
-      <w:proofErr w:type="gramEnd"/>
-    </w:p>
-    <w:p>
-      <w:pPr>
-        <w:numPr>
-          <w:ilvl w:val="1"/>
-          <w:numId w:val="1"/>
-        </w:numPr>
-        <w:rPr>
-          <w:rFonts w:ascii="Calibri" w:eastAsia="SimSun" w:hAnsi="Calibri" w:cs="Calibri"/>
-          <w:sz w:val="24"/>
-          <w:szCs w:val="24"/>
-        </w:rPr>
-      </w:pPr>
-      <w:r>
-        <w:rPr>
-          <w:rFonts w:ascii="Calibri" w:eastAsia="SimSun" w:hAnsi="Calibri" w:cs="Calibri"/>
-          <w:sz w:val="24"/>
-          <w:szCs w:val="24"/>
-        </w:rPr>
-        <w:t xml:space="preserve">The Game class creates player </w:t>
-      </w:r>
-      <w:r>
-        <w:rPr>
-          <w:rFonts w:ascii="Calibri" w:eastAsia="SimSun" w:hAnsi="Calibri" w:cs="Calibri"/>
-          <w:sz w:val="24"/>
-          <w:szCs w:val="24"/>
-        </w:rPr>
-        <w:t>objects based on user input.</w:t>
-      </w:r>
-    </w:p>
-    <w:p>
-      <w:pPr>
-        <w:numPr>
-          <w:ilvl w:val="1"/>
-          <w:numId w:val="1"/>
-        </w:numPr>
-        <w:rPr>
-          <w:rFonts w:ascii="Calibri" w:eastAsia="SimSun" w:hAnsi="Calibri" w:cs="Calibri"/>
-          <w:sz w:val="24"/>
-          <w:szCs w:val="24"/>
-        </w:rPr>
-      </w:pPr>
-      <w:r>
-        <w:rPr>
-          <w:rFonts w:ascii="Calibri" w:eastAsia="SimSun" w:hAnsi="Calibri" w:cs="Calibri"/>
-          <w:sz w:val="24"/>
-          <w:szCs w:val="24"/>
-        </w:rPr>
-        <w:t>Why: It centralizes object creation and allows for easy modification of the creation process.</w:t>
-      </w:r>
-    </w:p>
-    <w:p>
-      <w:pPr>
-        <w:numPr>
-          <w:ilvl w:val="0"/>
-          <w:numId w:val="1"/>
-        </w:numPr>
-        <w:rPr>
-          <w:rFonts w:ascii="Calibri" w:eastAsia="SimSun" w:hAnsi="Calibri" w:cs="Calibri"/>
-          <w:sz w:val="24"/>
-          <w:szCs w:val="24"/>
-        </w:rPr>
-      </w:pPr>
-      <w:r>
-        <w:rPr>
-          <w:rFonts w:ascii="Calibri" w:eastAsia="SimSun" w:hAnsi="Calibri" w:cs="Calibri"/>
-          <w:sz w:val="24"/>
-          <w:szCs w:val="24"/>
-        </w:rPr>
-        <w:t>Iterator Pattern (implicit)</w:t>
-      </w:r>
-      <w:r>
-        <w:rPr>
-          <w:rFonts w:ascii="Calibri" w:eastAsia="SimSun" w:hAnsi="Calibri" w:cs="Calibri"/>
-          <w:sz w:val="24"/>
-          <w:szCs w:val="24"/>
-        </w:rPr>
-        <w:t>:</w:t>
-      </w:r>
-    </w:p>
-    <w:p>
-      <w:pPr>
-        <w:numPr>
-          <w:ilvl w:val="1"/>
-          <w:numId w:val="1"/>
-        </w:numPr>
-        <w:rPr>
-          <w:rFonts w:ascii="Calibri" w:eastAsia="SimSun" w:hAnsi="Calibri" w:cs="Calibri"/>
-          <w:sz w:val="24"/>
-          <w:szCs w:val="24"/>
-        </w:rPr>
-      </w:pPr>
-      <w:r>
-        <w:rPr>
-          <w:rFonts w:ascii="Calibri" w:eastAsia="SimSun" w:hAnsi="Calibri" w:cs="Calibri"/>
-          <w:sz w:val="24"/>
-          <w:szCs w:val="24"/>
-        </w:rPr>
-        <w:t>The use of List&lt;Board&gt; and iterating over it in various methods.</w:t>
-      </w:r>
-    </w:p>
-    <w:p>
-      <w:pPr>
-        <w:numPr>
-          <w:ilvl w:val="1"/>
-          <w:numId w:val="1"/>
-        </w:numPr>
-        <w:rPr>
-          <w:rFonts w:ascii="Calibri" w:eastAsia="SimSun" w:hAnsi="Calibri" w:cs="Calibri"/>
-          <w:sz w:val="24"/>
-          <w:szCs w:val="24"/>
-        </w:rPr>
-      </w:pPr>
-      <w:r>
-        <w:rPr>
-          <w:rFonts w:ascii="Calibri" w:eastAsia="SimSun" w:hAnsi="Calibri" w:cs="Calibri"/>
-          <w:sz w:val="24"/>
-          <w:szCs w:val="24"/>
-        </w:rPr>
-        <w:lastRenderedPageBreak/>
-        <w:t>Why: It provides a standard way to access elements of the collection without exposing its underlying structure.</w:t>
-      </w:r>
+    <w:tbl>
+      <w:tblPr>
+        <w:tblStyle w:val="TableGrid"/>
+        <w:tblW w:w="0" w:type="auto"/>
+        <w:tblLook w:val="04A0" w:firstRow="1" w:lastRow="0" w:firstColumn="1" w:lastColumn="0" w:noHBand="0" w:noVBand="1"/>
+      </w:tblPr>
+      <w:tblGrid>
+        <w:gridCol w:w="2030"/>
+        <w:gridCol w:w="4294"/>
+        <w:gridCol w:w="2198"/>
+      </w:tblGrid>
+      <w:tr>
+        <w:tc>
+          <w:tcPr>
+            <w:tcW w:w="2840" w:type="dxa"/>
+          </w:tcPr>
+          <w:p>
+            <w:pPr>
+              <w:rPr>
+                <w:rFonts w:ascii="Calibri" w:eastAsia="SimSun" w:hAnsi="Calibri" w:cs="Calibri"/>
+                <w:b/>
+                <w:bCs/>
+                <w:sz w:val="24"/>
+                <w:szCs w:val="24"/>
+              </w:rPr>
+            </w:pPr>
+            <w:r>
+              <w:rPr>
+                <w:rFonts w:ascii="Calibri" w:eastAsia="SimSun" w:hAnsi="Calibri" w:cs="Calibri"/>
+                <w:b/>
+                <w:bCs/>
+                <w:sz w:val="24"/>
+                <w:szCs w:val="24"/>
+              </w:rPr>
+              <w:t>Principle</w:t>
+            </w:r>
+          </w:p>
+        </w:tc>
+        <w:tc>
+          <w:tcPr>
+            <w:tcW w:w="2841" w:type="dxa"/>
+          </w:tcPr>
+          <w:p>
+            <w:pPr>
+              <w:rPr>
+                <w:rFonts w:ascii="Calibri" w:eastAsia="SimSun" w:hAnsi="Calibri" w:cs="Calibri"/>
+                <w:b/>
+                <w:bCs/>
+                <w:sz w:val="24"/>
+                <w:szCs w:val="24"/>
+              </w:rPr>
+            </w:pPr>
+            <w:r>
+              <w:rPr>
+                <w:rFonts w:ascii="Calibri" w:eastAsia="SimSun" w:hAnsi="Calibri" w:cs="Calibri"/>
+                <w:b/>
+                <w:bCs/>
+                <w:sz w:val="24"/>
+                <w:szCs w:val="24"/>
+              </w:rPr>
+              <w:t>How used</w:t>
+            </w:r>
+          </w:p>
+        </w:tc>
+        <w:tc>
+          <w:tcPr>
+            <w:tcW w:w="2841" w:type="dxa"/>
+          </w:tcPr>
+          <w:p>
+            <w:pPr>
+              <w:rPr>
+                <w:rFonts w:ascii="Calibri" w:eastAsia="SimSun" w:hAnsi="Calibri" w:cs="Calibri"/>
+                <w:b/>
+                <w:bCs/>
+                <w:sz w:val="24"/>
+                <w:szCs w:val="24"/>
+              </w:rPr>
+            </w:pPr>
+            <w:r>
+              <w:rPr>
+                <w:rFonts w:ascii="Calibri" w:eastAsia="SimSun" w:hAnsi="Calibri" w:cs="Calibri"/>
+                <w:b/>
+                <w:bCs/>
+                <w:sz w:val="24"/>
+                <w:szCs w:val="24"/>
+              </w:rPr>
+              <w:t>Reason</w:t>
+            </w:r>
+          </w:p>
+        </w:tc>
+      </w:tr>
+      <w:tr>
+        <w:tc>
+          <w:tcPr>
+            <w:tcW w:w="2840" w:type="dxa"/>
+          </w:tcPr>
+          <w:p>
+            <w:pPr>
+              <w:rPr>
+                <w:rFonts w:ascii="Calibri" w:eastAsia="SimSun" w:hAnsi="Calibri" w:cs="Calibri"/>
+                <w:b/>
+                <w:bCs/>
+                <w:sz w:val="24"/>
+                <w:szCs w:val="24"/>
+              </w:rPr>
+            </w:pPr>
+            <w:r>
+              <w:rPr>
+                <w:rFonts w:ascii="Calibri" w:eastAsia="SimSun" w:hAnsi="Calibri" w:cs="Calibri"/>
+                <w:sz w:val="24"/>
+                <w:szCs w:val="24"/>
+              </w:rPr>
+              <w:t>Abstraction</w:t>
+            </w:r>
+          </w:p>
+        </w:tc>
+        <w:tc>
+          <w:tcPr>
+            <w:tcW w:w="2841" w:type="dxa"/>
+          </w:tcPr>
+          <w:p>
+            <w:pPr>
+              <w:rPr>
+                <w:rFonts w:ascii="Calibri" w:eastAsia="SimSun" w:hAnsi="Calibri" w:cs="Calibri"/>
+                <w:sz w:val="24"/>
+                <w:szCs w:val="24"/>
+              </w:rPr>
+            </w:pPr>
+            <w:r>
+              <w:rPr>
+                <w:rFonts w:ascii="Calibri" w:eastAsia="SimSun" w:hAnsi="Calibri" w:cs="Calibri"/>
+                <w:sz w:val="24"/>
+                <w:szCs w:val="24"/>
+              </w:rPr>
+              <w:t>The player class is abstract, providing a common interface for different player types</w:t>
+            </w:r>
+          </w:p>
+        </w:tc>
+        <w:tc>
+          <w:tcPr>
+            <w:tcW w:w="2841" w:type="dxa"/>
+          </w:tcPr>
+          <w:p>
+            <w:pPr>
+              <w:rPr>
+                <w:rFonts w:ascii="Calibri" w:eastAsia="SimSun" w:hAnsi="Calibri" w:cs="Calibri"/>
+                <w:b/>
+                <w:bCs/>
+                <w:sz w:val="24"/>
+                <w:szCs w:val="24"/>
+              </w:rPr>
+            </w:pPr>
+            <w:r>
+              <w:rPr>
+                <w:rFonts w:ascii="Calibri" w:eastAsia="SimSun" w:hAnsi="Calibri" w:cs="Calibri"/>
+                <w:sz w:val="24"/>
+                <w:szCs w:val="24"/>
+              </w:rPr>
+              <w:t>It allows for different implementations of players while ensuring they all have the necessary methods</w:t>
+            </w:r>
+          </w:p>
+        </w:tc>
+      </w:tr>
+      <w:tr>
+        <w:tc>
+          <w:tcPr>
+            <w:tcW w:w="2840" w:type="dxa"/>
+          </w:tcPr>
+          <w:p>
+            <w:pPr>
+              <w:rPr>
+                <w:rFonts w:ascii="Calibri" w:eastAsia="SimSun" w:hAnsi="Calibri" w:cs="Calibri"/>
+                <w:sz w:val="24"/>
+                <w:szCs w:val="24"/>
+              </w:rPr>
+            </w:pPr>
+            <w:r>
+              <w:rPr>
+                <w:rFonts w:ascii="Calibri" w:eastAsia="SimSun" w:hAnsi="Calibri" w:cs="Calibri"/>
+                <w:sz w:val="24"/>
+                <w:szCs w:val="24"/>
+              </w:rPr>
+              <w:t>Encapsulation</w:t>
+            </w:r>
+          </w:p>
+        </w:tc>
+        <w:tc>
+          <w:tcPr>
+            <w:tcW w:w="2841" w:type="dxa"/>
+          </w:tcPr>
+          <w:p>
+            <w:pPr>
+              <w:tabs>
+                <w:tab w:val="left" w:pos="720"/>
+                <w:tab w:val="left" w:pos="1440"/>
+              </w:tabs>
+              <w:rPr>
+                <w:rFonts w:ascii="Calibri" w:eastAsia="SimSun" w:hAnsi="Calibri" w:cs="Calibri"/>
+                <w:sz w:val="24"/>
+                <w:szCs w:val="24"/>
+              </w:rPr>
+            </w:pPr>
+            <w:r>
+              <w:rPr>
+                <w:rFonts w:ascii="Calibri" w:eastAsia="SimSun" w:hAnsi="Calibri" w:cs="Calibri"/>
+                <w:sz w:val="24"/>
+                <w:szCs w:val="24"/>
+              </w:rPr>
+              <w:t xml:space="preserve">Each class encapsulates its data and </w:t>
+            </w:r>
+            <w:proofErr w:type="spellStart"/>
+            <w:r>
+              <w:rPr>
+                <w:rFonts w:ascii="Calibri" w:eastAsia="SimSun" w:hAnsi="Calibri" w:cs="Calibri"/>
+                <w:sz w:val="24"/>
+                <w:szCs w:val="24"/>
+              </w:rPr>
+              <w:t>behavior</w:t>
+            </w:r>
+            <w:proofErr w:type="spellEnd"/>
+            <w:r>
+              <w:rPr>
+                <w:rFonts w:ascii="Calibri" w:eastAsia="SimSun" w:hAnsi="Calibri" w:cs="Calibri"/>
+                <w:sz w:val="24"/>
+                <w:szCs w:val="24"/>
+              </w:rPr>
+              <w:t>.</w:t>
+            </w:r>
+          </w:p>
+          <w:p>
+            <w:pPr>
+              <w:rPr>
+                <w:rFonts w:ascii="Calibri" w:eastAsia="SimSun" w:hAnsi="Calibri" w:cs="Calibri"/>
+                <w:sz w:val="24"/>
+                <w:szCs w:val="24"/>
+              </w:rPr>
+            </w:pPr>
+          </w:p>
+        </w:tc>
+        <w:tc>
+          <w:tcPr>
+            <w:tcW w:w="2841" w:type="dxa"/>
+          </w:tcPr>
+          <w:p>
+            <w:pPr>
+              <w:rPr>
+                <w:rFonts w:ascii="Calibri" w:eastAsia="SimSun" w:hAnsi="Calibri" w:cs="Calibri"/>
+                <w:sz w:val="24"/>
+                <w:szCs w:val="24"/>
+              </w:rPr>
+            </w:pPr>
+            <w:r>
+              <w:rPr>
+                <w:rFonts w:ascii="Calibri" w:eastAsia="SimSun" w:hAnsi="Calibri" w:cs="Calibri"/>
+                <w:sz w:val="24"/>
+                <w:szCs w:val="24"/>
+              </w:rPr>
+              <w:t>It helps in maintaining the integrity of the data and provides a clear interface for interaction</w:t>
+            </w:r>
+          </w:p>
+        </w:tc>
+      </w:tr>
+      <w:tr>
+        <w:tc>
+          <w:tcPr>
+            <w:tcW w:w="2840" w:type="dxa"/>
+          </w:tcPr>
+          <w:p>
+            <w:pPr>
+              <w:rPr>
+                <w:rFonts w:ascii="Calibri" w:eastAsia="SimSun" w:hAnsi="Calibri" w:cs="Calibri"/>
+                <w:sz w:val="24"/>
+                <w:szCs w:val="24"/>
+              </w:rPr>
+            </w:pPr>
+            <w:r>
+              <w:rPr>
+                <w:rFonts w:ascii="Calibri" w:eastAsia="SimSun" w:hAnsi="Calibri" w:cs="Calibri"/>
+                <w:sz w:val="24"/>
+                <w:szCs w:val="24"/>
+              </w:rPr>
+              <w:t>Inheritance</w:t>
+            </w:r>
+          </w:p>
+        </w:tc>
+        <w:tc>
+          <w:tcPr>
+            <w:tcW w:w="2841" w:type="dxa"/>
+          </w:tcPr>
+          <w:p>
+            <w:pPr>
+              <w:tabs>
+                <w:tab w:val="left" w:pos="720"/>
+                <w:tab w:val="left" w:pos="1440"/>
+              </w:tabs>
+              <w:rPr>
+                <w:rFonts w:ascii="Calibri" w:eastAsia="SimSun" w:hAnsi="Calibri" w:cs="Calibri"/>
+                <w:sz w:val="24"/>
+                <w:szCs w:val="24"/>
+              </w:rPr>
+            </w:pPr>
+            <w:r>
+              <w:rPr>
+                <w:rFonts w:ascii="Calibri" w:eastAsia="SimSun" w:hAnsi="Calibri" w:cs="Calibri"/>
+                <w:sz w:val="24"/>
+                <w:szCs w:val="24"/>
+              </w:rPr>
+              <w:t>HumanPlayer and ComputerPlayer inherit from the Player class</w:t>
+            </w:r>
+          </w:p>
+        </w:tc>
+        <w:tc>
+          <w:tcPr>
+            <w:tcW w:w="2841" w:type="dxa"/>
+          </w:tcPr>
+          <w:p>
+            <w:pPr>
+              <w:rPr>
+                <w:rFonts w:ascii="Calibri" w:eastAsia="SimSun" w:hAnsi="Calibri" w:cs="Calibri"/>
+                <w:sz w:val="24"/>
+                <w:szCs w:val="24"/>
+              </w:rPr>
+            </w:pPr>
+            <w:r>
+              <w:rPr>
+                <w:rFonts w:ascii="Calibri" w:eastAsia="SimSun" w:hAnsi="Calibri" w:cs="Calibri"/>
+                <w:sz w:val="24"/>
+                <w:szCs w:val="24"/>
+              </w:rPr>
+              <w:t>It promotes code reuse and allows for specialized implementations of different player types</w:t>
+            </w:r>
+          </w:p>
+        </w:tc>
+      </w:tr>
+      <w:tr>
+        <w:tc>
+          <w:tcPr>
+            <w:tcW w:w="2840" w:type="dxa"/>
+          </w:tcPr>
+          <w:p>
+            <w:pPr>
+              <w:rPr>
+                <w:rFonts w:ascii="Calibri" w:eastAsia="SimSun" w:hAnsi="Calibri" w:cs="Calibri"/>
+                <w:sz w:val="24"/>
+                <w:szCs w:val="24"/>
+              </w:rPr>
+            </w:pPr>
+            <w:r>
+              <w:rPr>
+                <w:rFonts w:ascii="Calibri" w:eastAsia="SimSun" w:hAnsi="Calibri" w:cs="Calibri"/>
+                <w:sz w:val="24"/>
+                <w:szCs w:val="24"/>
+              </w:rPr>
+              <w:t>Polymorphism</w:t>
+            </w:r>
+          </w:p>
+        </w:tc>
+        <w:tc>
+          <w:tcPr>
+            <w:tcW w:w="2841" w:type="dxa"/>
+          </w:tcPr>
+          <w:p>
+            <w:pPr>
+              <w:tabs>
+                <w:tab w:val="left" w:pos="720"/>
+                <w:tab w:val="left" w:pos="1440"/>
+              </w:tabs>
+              <w:rPr>
+                <w:rFonts w:ascii="Calibri" w:eastAsia="SimSun" w:hAnsi="Calibri" w:cs="Calibri"/>
+                <w:sz w:val="24"/>
+                <w:szCs w:val="24"/>
+              </w:rPr>
+            </w:pPr>
+            <w:r>
+              <w:rPr>
+                <w:rFonts w:ascii="Calibri" w:eastAsia="SimSun" w:hAnsi="Calibri" w:cs="Calibri"/>
+                <w:sz w:val="24"/>
+                <w:szCs w:val="24"/>
+              </w:rPr>
+              <w:t>The </w:t>
+            </w:r>
+            <w:proofErr w:type="spellStart"/>
+            <w:r>
+              <w:rPr>
+                <w:rFonts w:ascii="Calibri" w:eastAsia="SimSun" w:hAnsi="Calibri" w:cs="Calibri"/>
+                <w:sz w:val="24"/>
+                <w:szCs w:val="24"/>
+              </w:rPr>
+              <w:t>GetMove</w:t>
+            </w:r>
+            <w:proofErr w:type="spellEnd"/>
+            <w:r>
+              <w:rPr>
+                <w:rFonts w:ascii="Calibri" w:eastAsia="SimSun" w:hAnsi="Calibri" w:cs="Calibri"/>
+                <w:sz w:val="24"/>
+                <w:szCs w:val="24"/>
+              </w:rPr>
+              <w:t> method is implemented differently in HumanPlayer and ComputerPlayer</w:t>
+            </w:r>
+          </w:p>
+        </w:tc>
+        <w:tc>
+          <w:tcPr>
+            <w:tcW w:w="2841" w:type="dxa"/>
+          </w:tcPr>
+          <w:p>
+            <w:pPr>
+              <w:rPr>
+                <w:rFonts w:ascii="Calibri" w:eastAsia="SimSun" w:hAnsi="Calibri" w:cs="Calibri"/>
+                <w:sz w:val="24"/>
+                <w:szCs w:val="24"/>
+              </w:rPr>
+            </w:pPr>
+            <w:r>
+              <w:rPr>
+                <w:rFonts w:ascii="Calibri" w:eastAsia="SimSun" w:hAnsi="Calibri" w:cs="Calibri"/>
+                <w:sz w:val="24"/>
+                <w:szCs w:val="24"/>
+              </w:rPr>
+              <w:t xml:space="preserve">It allows for different </w:t>
+            </w:r>
+            <w:proofErr w:type="spellStart"/>
+            <w:r>
+              <w:rPr>
+                <w:rFonts w:ascii="Calibri" w:eastAsia="SimSun" w:hAnsi="Calibri" w:cs="Calibri"/>
+                <w:sz w:val="24"/>
+                <w:szCs w:val="24"/>
+              </w:rPr>
+              <w:t>behavior</w:t>
+            </w:r>
+            <w:proofErr w:type="spellEnd"/>
+            <w:r>
+              <w:rPr>
+                <w:rFonts w:ascii="Calibri" w:eastAsia="SimSun" w:hAnsi="Calibri" w:cs="Calibri"/>
+                <w:sz w:val="24"/>
+                <w:szCs w:val="24"/>
+              </w:rPr>
+              <w:t xml:space="preserve"> based on the player type while using a common interface</w:t>
+            </w:r>
+          </w:p>
+        </w:tc>
+      </w:tr>
+      <w:tr>
+        <w:tc>
+          <w:tcPr>
+            <w:tcW w:w="2840" w:type="dxa"/>
+          </w:tcPr>
+          <w:p>
+            <w:pPr>
+              <w:tabs>
+                <w:tab w:val="left" w:pos="720"/>
+              </w:tabs>
+              <w:rPr>
+                <w:rFonts w:ascii="Calibri" w:eastAsia="SimSun" w:hAnsi="Calibri" w:cs="Calibri"/>
+                <w:sz w:val="24"/>
+                <w:szCs w:val="24"/>
+              </w:rPr>
+            </w:pPr>
+            <w:r>
+              <w:rPr>
+                <w:rFonts w:ascii="Calibri" w:eastAsia="SimSun" w:hAnsi="Calibri" w:cs="Calibri"/>
+                <w:sz w:val="24"/>
+                <w:szCs w:val="24"/>
+              </w:rPr>
+              <w:t>Single Responsibility</w:t>
+            </w:r>
+          </w:p>
+          <w:p>
+            <w:pPr>
+              <w:rPr>
+                <w:rFonts w:ascii="Calibri" w:eastAsia="SimSun" w:hAnsi="Calibri" w:cs="Calibri"/>
+                <w:sz w:val="24"/>
+                <w:szCs w:val="24"/>
+              </w:rPr>
+            </w:pPr>
+          </w:p>
+        </w:tc>
+        <w:tc>
+          <w:tcPr>
+            <w:tcW w:w="2841" w:type="dxa"/>
+          </w:tcPr>
+          <w:p>
+            <w:pPr>
+              <w:tabs>
+                <w:tab w:val="left" w:pos="720"/>
+                <w:tab w:val="left" w:pos="1440"/>
+              </w:tabs>
+              <w:rPr>
+                <w:rFonts w:ascii="Calibri" w:eastAsia="SimSun" w:hAnsi="Calibri" w:cs="Calibri"/>
+                <w:sz w:val="24"/>
+                <w:szCs w:val="24"/>
+              </w:rPr>
+            </w:pPr>
+            <w:r>
+              <w:rPr>
+                <w:rFonts w:ascii="Calibri" w:eastAsia="SimSun" w:hAnsi="Calibri" w:cs="Calibri"/>
+                <w:sz w:val="24"/>
+                <w:szCs w:val="24"/>
+              </w:rPr>
+              <w:t>Each class has a single, well-defined responsibility (e.g., Board manages the game board, Game manages the game flow).</w:t>
+            </w:r>
+          </w:p>
+          <w:p>
+            <w:pPr>
+              <w:tabs>
+                <w:tab w:val="left" w:pos="720"/>
+                <w:tab w:val="left" w:pos="1440"/>
+              </w:tabs>
+              <w:rPr>
+                <w:rFonts w:ascii="Calibri" w:eastAsia="SimSun" w:hAnsi="Calibri" w:cs="Calibri"/>
+                <w:sz w:val="24"/>
+                <w:szCs w:val="24"/>
+              </w:rPr>
+            </w:pPr>
+          </w:p>
+        </w:tc>
+        <w:tc>
+          <w:tcPr>
+            <w:tcW w:w="2841" w:type="dxa"/>
+          </w:tcPr>
+          <w:p>
+            <w:pPr>
+              <w:rPr>
+                <w:rFonts w:ascii="Calibri" w:eastAsia="SimSun" w:hAnsi="Calibri" w:cs="Calibri"/>
+                <w:sz w:val="24"/>
+                <w:szCs w:val="24"/>
+              </w:rPr>
+            </w:pPr>
+            <w:r>
+              <w:rPr>
+                <w:rFonts w:ascii="Calibri" w:eastAsia="SimSun" w:hAnsi="Calibri" w:cs="Calibri"/>
+                <w:sz w:val="24"/>
+                <w:szCs w:val="24"/>
+              </w:rPr>
+              <w:t>It makes the code more modular, easier to understand, and easier to maintain</w:t>
+            </w:r>
+          </w:p>
+        </w:tc>
+      </w:tr>
+      <w:tr>
+        <w:tc>
+          <w:tcPr>
+            <w:tcW w:w="2840" w:type="dxa"/>
+          </w:tcPr>
+          <w:p>
+            <w:pPr>
+              <w:tabs>
+                <w:tab w:val="left" w:pos="720"/>
+              </w:tabs>
+              <w:rPr>
+                <w:rFonts w:ascii="Calibri" w:eastAsia="SimSun" w:hAnsi="Calibri" w:cs="Calibri"/>
+                <w:sz w:val="24"/>
+                <w:szCs w:val="24"/>
+              </w:rPr>
+            </w:pPr>
+            <w:r>
+              <w:rPr>
+                <w:rFonts w:ascii="Calibri" w:eastAsia="SimSun" w:hAnsi="Calibri" w:cs="Calibri"/>
+                <w:sz w:val="24"/>
+                <w:szCs w:val="24"/>
+              </w:rPr>
+              <w:t>Composition</w:t>
+            </w:r>
+          </w:p>
+        </w:tc>
+        <w:tc>
+          <w:tcPr>
+            <w:tcW w:w="2841" w:type="dxa"/>
+          </w:tcPr>
+          <w:p>
+            <w:pPr>
+              <w:tabs>
+                <w:tab w:val="left" w:pos="720"/>
+                <w:tab w:val="left" w:pos="1440"/>
+              </w:tabs>
+              <w:rPr>
+                <w:rFonts w:ascii="Calibri" w:eastAsia="SimSun" w:hAnsi="Calibri" w:cs="Calibri"/>
+                <w:sz w:val="24"/>
+                <w:szCs w:val="24"/>
+              </w:rPr>
+            </w:pPr>
+            <w:r>
+              <w:rPr>
+                <w:rFonts w:ascii="Calibri" w:eastAsia="SimSun" w:hAnsi="Calibri" w:cs="Calibri"/>
+                <w:sz w:val="24"/>
+                <w:szCs w:val="24"/>
+              </w:rPr>
+              <w:t>The Game class composes Board, Player, and Piece objects.</w:t>
+            </w:r>
+          </w:p>
+          <w:p>
+            <w:pPr>
+              <w:tabs>
+                <w:tab w:val="left" w:pos="720"/>
+                <w:tab w:val="left" w:pos="1440"/>
+              </w:tabs>
+              <w:rPr>
+                <w:rFonts w:ascii="Calibri" w:eastAsia="SimSun" w:hAnsi="Calibri" w:cs="Calibri"/>
+                <w:sz w:val="24"/>
+                <w:szCs w:val="24"/>
+              </w:rPr>
+            </w:pPr>
+          </w:p>
+        </w:tc>
+        <w:tc>
+          <w:tcPr>
+            <w:tcW w:w="2841" w:type="dxa"/>
+          </w:tcPr>
+          <w:p>
+            <w:pPr>
+              <w:rPr>
+                <w:rFonts w:ascii="Calibri" w:eastAsia="SimSun" w:hAnsi="Calibri" w:cs="Calibri"/>
+                <w:sz w:val="24"/>
+                <w:szCs w:val="24"/>
+              </w:rPr>
+            </w:pPr>
+            <w:r>
+              <w:rPr>
+                <w:rFonts w:ascii="Calibri" w:eastAsia="SimSun" w:hAnsi="Calibri" w:cs="Calibri"/>
+                <w:sz w:val="24"/>
+                <w:szCs w:val="24"/>
+              </w:rPr>
+              <w:t>It creates a flexible structure that can be easily modified or extended</w:t>
+            </w:r>
+          </w:p>
+        </w:tc>
+      </w:tr>
+      <w:tr>
+        <w:tc>
+          <w:tcPr>
+            <w:tcW w:w="2840" w:type="dxa"/>
+          </w:tcPr>
+          <w:p>
+            <w:pPr>
+              <w:tabs>
+                <w:tab w:val="left" w:pos="720"/>
+              </w:tabs>
+              <w:rPr>
+                <w:rFonts w:ascii="Calibri" w:eastAsia="SimSun" w:hAnsi="Calibri" w:cs="Calibri"/>
+                <w:sz w:val="24"/>
+                <w:szCs w:val="24"/>
+              </w:rPr>
+            </w:pPr>
+            <w:r>
+              <w:rPr>
+                <w:rFonts w:ascii="Calibri" w:eastAsia="SimSun" w:hAnsi="Calibri" w:cs="Calibri"/>
+                <w:sz w:val="24"/>
+                <w:szCs w:val="24"/>
+              </w:rPr>
+              <w:t>Strategy Pattern</w:t>
+            </w:r>
+          </w:p>
+        </w:tc>
+        <w:tc>
+          <w:tcPr>
+            <w:tcW w:w="2841" w:type="dxa"/>
+          </w:tcPr>
+          <w:p>
+            <w:pPr>
+              <w:tabs>
+                <w:tab w:val="left" w:pos="720"/>
+                <w:tab w:val="left" w:pos="1440"/>
+              </w:tabs>
+              <w:rPr>
+                <w:rFonts w:ascii="Calibri" w:eastAsia="SimSun" w:hAnsi="Calibri" w:cs="Calibri"/>
+                <w:sz w:val="24"/>
+                <w:szCs w:val="24"/>
+              </w:rPr>
+            </w:pPr>
+            <w:r>
+              <w:rPr>
+                <w:rFonts w:ascii="Calibri" w:eastAsia="SimSun" w:hAnsi="Calibri" w:cs="Calibri"/>
+                <w:sz w:val="24"/>
+                <w:szCs w:val="24"/>
+              </w:rPr>
+              <w:t>Different player types (Human and Computer) implement different strategies for making moves</w:t>
+            </w:r>
+          </w:p>
+        </w:tc>
+        <w:tc>
+          <w:tcPr>
+            <w:tcW w:w="2841" w:type="dxa"/>
+          </w:tcPr>
+          <w:p>
+            <w:pPr>
+              <w:rPr>
+                <w:rFonts w:ascii="Calibri" w:eastAsia="SimSun" w:hAnsi="Calibri" w:cs="Calibri"/>
+                <w:sz w:val="24"/>
+                <w:szCs w:val="24"/>
+              </w:rPr>
+            </w:pPr>
+            <w:r>
+              <w:rPr>
+                <w:rFonts w:ascii="Calibri" w:eastAsia="SimSun" w:hAnsi="Calibri" w:cs="Calibri"/>
+                <w:sz w:val="24"/>
+                <w:szCs w:val="24"/>
+              </w:rPr>
+              <w:t>It allows for easy swapping of player types and addition of new player strategies</w:t>
+            </w:r>
+          </w:p>
+        </w:tc>
+      </w:tr>
+    </w:tbl>
+    <w:p>
+      <w:pPr>
+        <w:rPr>
+          <w:rFonts w:ascii="Calibri" w:eastAsia="SimSun" w:hAnsi="Calibri" w:cs="Calibri"/>
+          <w:sz w:val="24"/>
+          <w:szCs w:val="24"/>
+        </w:rPr>
+      </w:pPr>
     </w:p>
     <w:p>
       <w:pPr>
@@ -2392,1954 +2149,368 @@
           <w:sz w:val="24"/>
           <w:szCs w:val="24"/>
         </w:rPr>
-        <w:t>Review of d</w:t>
-      </w:r>
-      <w:r>
-        <w:rPr>
-          <w:rFonts w:ascii="Calibri" w:eastAsia="SimSun" w:hAnsi="Calibri" w:cs="Calibri"/>
-          <w:sz w:val="24"/>
-          <w:szCs w:val="24"/>
-        </w:rPr>
-        <w:t>esign principles and patterns used:</w:t>
-      </w:r>
-    </w:p>
-    <w:p>
-      <w:pPr>
-        <w:rPr>
-          <w:rFonts w:ascii="Calibri" w:eastAsia="SimSun" w:hAnsi="Calibri" w:cs="Calibri"/>
-          <w:sz w:val="24"/>
-          <w:szCs w:val="24"/>
-        </w:rPr>
-      </w:pPr>
-      <w:r>
-        <w:rPr>
-          <w:rFonts w:ascii="Calibri" w:eastAsia="SimSun" w:hAnsi="Calibri" w:cs="Calibri"/>
-          <w:sz w:val="24"/>
-          <w:szCs w:val="24"/>
-        </w:rPr>
-        <w:t>Design Principles</w:t>
-      </w:r>
-    </w:p>
-    <w:p>
-      <w:pPr>
-        <w:numPr>
-          <w:ilvl w:val="0"/>
-          <w:numId w:val="2"/>
-        </w:numPr>
-        <w:rPr>
-          <w:rFonts w:ascii="Calibri" w:eastAsia="SimSun" w:hAnsi="Calibri" w:cs="Calibri"/>
-          <w:sz w:val="24"/>
-          <w:szCs w:val="24"/>
-        </w:rPr>
-      </w:pPr>
-      <w:r>
-        <w:rPr>
-          <w:rFonts w:ascii="Calibri" w:eastAsia="SimSun" w:hAnsi="Calibri" w:cs="Calibri"/>
-          <w:sz w:val="24"/>
-          <w:szCs w:val="24"/>
-        </w:rPr>
-        <w:t>Single Responsibility Principle (SRP)</w:t>
-      </w:r>
-      <w:r>
-        <w:rPr>
-          <w:rFonts w:ascii="Calibri" w:eastAsia="SimSun" w:hAnsi="Calibri" w:cs="Calibri"/>
-          <w:sz w:val="24"/>
-          <w:szCs w:val="24"/>
-        </w:rPr>
-        <w:t>:</w:t>
-      </w:r>
-    </w:p>
-    <w:p>
-      <w:pPr>
-        <w:numPr>
-          <w:ilvl w:val="1"/>
-          <w:numId w:val="2"/>
-        </w:numPr>
-        <w:rPr>
-          <w:rFonts w:ascii="Calibri" w:eastAsia="SimSun" w:hAnsi="Calibri" w:cs="Calibri"/>
-          <w:sz w:val="24"/>
-          <w:szCs w:val="24"/>
-        </w:rPr>
-      </w:pPr>
-      <w:r>
-        <w:rPr>
-          <w:rFonts w:ascii="Calibri" w:eastAsia="SimSun" w:hAnsi="Calibri" w:cs="Calibri"/>
-          <w:sz w:val="24"/>
-          <w:szCs w:val="24"/>
-        </w:rPr>
-        <w:t>Each class has a specific responsibility. For example, </w:t>
-      </w:r>
-      <w:proofErr w:type="spellStart"/>
-      <w:r>
-        <w:rPr>
-          <w:rFonts w:ascii="Calibri" w:eastAsia="SimSun" w:hAnsi="Calibri" w:cs="Calibri"/>
-          <w:sz w:val="24"/>
-          <w:szCs w:val="24"/>
-        </w:rPr>
-        <w:t>NotaktoBoard</w:t>
-      </w:r>
-      <w:proofErr w:type="spellEnd"/>
-      <w:r>
-        <w:rPr>
-          <w:rFonts w:ascii="Calibri" w:eastAsia="SimSun" w:hAnsi="Calibri" w:cs="Calibri"/>
-          <w:sz w:val="24"/>
-          <w:szCs w:val="24"/>
-        </w:rPr>
-        <w:t> </w:t>
-      </w:r>
-      <w:proofErr w:type="gramStart"/>
-      <w:r>
-        <w:rPr>
-          <w:rFonts w:ascii="Calibri" w:eastAsia="SimSun" w:hAnsi="Calibri" w:cs="Calibri"/>
-          <w:sz w:val="24"/>
-          <w:szCs w:val="24"/>
-        </w:rPr>
-        <w:t>handles</w:t>
-      </w:r>
-      <w:proofErr w:type="gramEnd"/>
-      <w:r>
-        <w:rPr>
-          <w:rFonts w:ascii="Calibri" w:eastAsia="SimSun" w:hAnsi="Calibri" w:cs="Calibri"/>
-          <w:sz w:val="24"/>
-          <w:szCs w:val="24"/>
-        </w:rPr>
-        <w:t xml:space="preserve"> board-related operations, Player manages player actions, and Game controls the game flow.</w:t>
-      </w:r>
-    </w:p>
-    <w:p>
-      <w:pPr>
-        <w:numPr>
-          <w:ilvl w:val="0"/>
-          <w:numId w:val="2"/>
-        </w:numPr>
-        <w:rPr>
-          <w:rFonts w:ascii="Calibri" w:eastAsia="SimSun" w:hAnsi="Calibri" w:cs="Calibri"/>
-          <w:sz w:val="24"/>
-          <w:szCs w:val="24"/>
-        </w:rPr>
-      </w:pPr>
-      <w:r>
-        <w:rPr>
-          <w:rFonts w:ascii="Calibri" w:eastAsia="SimSun" w:hAnsi="Calibri" w:cs="Calibri"/>
-          <w:sz w:val="24"/>
-          <w:szCs w:val="24"/>
-        </w:rPr>
-        <w:t>Open/Closed Principle (OCP)</w:t>
-      </w:r>
-      <w:r>
-        <w:rPr>
-          <w:rFonts w:ascii="Calibri" w:eastAsia="SimSun" w:hAnsi="Calibri" w:cs="Calibri"/>
-          <w:sz w:val="24"/>
-          <w:szCs w:val="24"/>
-        </w:rPr>
-        <w:t>:</w:t>
-      </w:r>
-    </w:p>
-    <w:p>
-      <w:pPr>
-        <w:numPr>
-          <w:ilvl w:val="1"/>
-          <w:numId w:val="2"/>
-        </w:numPr>
-        <w:rPr>
-          <w:rFonts w:ascii="Calibri" w:eastAsia="SimSun" w:hAnsi="Calibri" w:cs="Calibri"/>
-          <w:sz w:val="24"/>
-          <w:szCs w:val="24"/>
-        </w:rPr>
-      </w:pPr>
-      <w:r>
-        <w:rPr>
-          <w:rFonts w:ascii="Calibri" w:eastAsia="SimSun" w:hAnsi="Calibri" w:cs="Calibri"/>
-          <w:sz w:val="24"/>
-          <w:szCs w:val="24"/>
-        </w:rPr>
-        <w:t xml:space="preserve">The Player class is abstract and can </w:t>
-      </w:r>
-      <w:proofErr w:type="gramStart"/>
-      <w:r>
-        <w:rPr>
-          <w:rFonts w:ascii="Calibri" w:eastAsia="SimSun" w:hAnsi="Calibri" w:cs="Calibri"/>
-          <w:sz w:val="24"/>
-          <w:szCs w:val="24"/>
-        </w:rPr>
-        <w:t>be extended</w:t>
-      </w:r>
-      <w:proofErr w:type="gramEnd"/>
-      <w:r>
-        <w:rPr>
-          <w:rFonts w:ascii="Calibri" w:eastAsia="SimSun" w:hAnsi="Calibri" w:cs="Calibri"/>
-          <w:sz w:val="24"/>
-          <w:szCs w:val="24"/>
-        </w:rPr>
-        <w:t xml:space="preserve"> (e.g., HumanPlayer and ComputerPlayer) without modifying existing code.</w:t>
-      </w:r>
-    </w:p>
-    <w:p>
-      <w:pPr>
-        <w:numPr>
-          <w:ilvl w:val="0"/>
-          <w:numId w:val="2"/>
-        </w:numPr>
-        <w:rPr>
-          <w:rFonts w:ascii="Calibri" w:eastAsia="SimSun" w:hAnsi="Calibri" w:cs="Calibri"/>
-          <w:sz w:val="24"/>
-          <w:szCs w:val="24"/>
-        </w:rPr>
-      </w:pPr>
-      <w:proofErr w:type="spellStart"/>
-      <w:r>
-        <w:rPr>
-          <w:rFonts w:ascii="Calibri" w:eastAsia="SimSun" w:hAnsi="Calibri" w:cs="Calibri"/>
-          <w:sz w:val="24"/>
-          <w:szCs w:val="24"/>
-        </w:rPr>
-        <w:t>Liskov</w:t>
-      </w:r>
-      <w:proofErr w:type="spellEnd"/>
-      <w:r>
-        <w:rPr>
-          <w:rFonts w:ascii="Calibri" w:eastAsia="SimSun" w:hAnsi="Calibri" w:cs="Calibri"/>
-          <w:sz w:val="24"/>
-          <w:szCs w:val="24"/>
-        </w:rPr>
-        <w:t xml:space="preserve"> Substitution Principle (LSP)</w:t>
-      </w:r>
-      <w:r>
-        <w:rPr>
-          <w:rFonts w:ascii="Calibri" w:eastAsia="SimSun" w:hAnsi="Calibri" w:cs="Calibri"/>
-          <w:sz w:val="24"/>
-          <w:szCs w:val="24"/>
-        </w:rPr>
-        <w:t>:</w:t>
-      </w:r>
-    </w:p>
-    <w:p>
-      <w:pPr>
-        <w:numPr>
-          <w:ilvl w:val="1"/>
-          <w:numId w:val="2"/>
-        </w:numPr>
-        <w:rPr>
-          <w:rFonts w:ascii="Calibri" w:eastAsia="SimSun" w:hAnsi="Calibri" w:cs="Calibri"/>
-          <w:sz w:val="24"/>
-          <w:szCs w:val="24"/>
-        </w:rPr>
-      </w:pPr>
-      <w:r>
-        <w:rPr>
-          <w:rFonts w:ascii="Calibri" w:eastAsia="SimSun" w:hAnsi="Calibri" w:cs="Calibri"/>
-          <w:sz w:val="24"/>
-          <w:szCs w:val="24"/>
-        </w:rPr>
-        <w:t xml:space="preserve">Subclasses like HumanPlayer and ComputerPlayer can </w:t>
-      </w:r>
-      <w:proofErr w:type="gramStart"/>
-      <w:r>
-        <w:rPr>
-          <w:rFonts w:ascii="Calibri" w:eastAsia="SimSun" w:hAnsi="Calibri" w:cs="Calibri"/>
-          <w:sz w:val="24"/>
-          <w:szCs w:val="24"/>
-        </w:rPr>
-        <w:t>be used</w:t>
-      </w:r>
-      <w:proofErr w:type="gramEnd"/>
-      <w:r>
-        <w:rPr>
-          <w:rFonts w:ascii="Calibri" w:eastAsia="SimSun" w:hAnsi="Calibri" w:cs="Calibri"/>
-          <w:sz w:val="24"/>
-          <w:szCs w:val="24"/>
-        </w:rPr>
-        <w:t xml:space="preserve"> interchangeably with the Player base class.</w:t>
-      </w:r>
-    </w:p>
-    <w:p>
-      <w:pPr>
-        <w:numPr>
-          <w:ilvl w:val="0"/>
-          <w:numId w:val="2"/>
-        </w:numPr>
-        <w:rPr>
-          <w:rFonts w:ascii="Calibri" w:eastAsia="SimSun" w:hAnsi="Calibri" w:cs="Calibri"/>
-          <w:sz w:val="24"/>
-          <w:szCs w:val="24"/>
-        </w:rPr>
-      </w:pPr>
-      <w:r>
-        <w:rPr>
-          <w:rFonts w:ascii="Calibri" w:eastAsia="SimSun" w:hAnsi="Calibri" w:cs="Calibri"/>
-          <w:sz w:val="24"/>
-          <w:szCs w:val="24"/>
-        </w:rPr>
-        <w:t>Interface Segregation Principle (ISP)</w:t>
-      </w:r>
-      <w:r>
-        <w:rPr>
-          <w:rFonts w:ascii="Calibri" w:eastAsia="SimSun" w:hAnsi="Calibri" w:cs="Calibri"/>
-          <w:sz w:val="24"/>
-          <w:szCs w:val="24"/>
-        </w:rPr>
-        <w:t>:</w:t>
-      </w:r>
-    </w:p>
-    <w:p>
-      <w:pPr>
-        <w:numPr>
-          <w:ilvl w:val="1"/>
-          <w:numId w:val="2"/>
-        </w:numPr>
-        <w:rPr>
-          <w:rFonts w:ascii="Calibri" w:eastAsia="SimSun" w:hAnsi="Calibri" w:cs="Calibri"/>
-          <w:sz w:val="24"/>
-          <w:szCs w:val="24"/>
-        </w:rPr>
-      </w:pPr>
-      <w:r>
-        <w:rPr>
-          <w:rFonts w:ascii="Calibri" w:eastAsia="SimSun" w:hAnsi="Calibri" w:cs="Calibri"/>
-          <w:sz w:val="24"/>
-          <w:szCs w:val="24"/>
-        </w:rPr>
-        <w:t>While not explicitly using interfaces, the classes have focused methods that align with this principle.</w:t>
-      </w:r>
-    </w:p>
-    <w:p>
-      <w:pPr>
-        <w:numPr>
-          <w:ilvl w:val="0"/>
-          <w:numId w:val="2"/>
-        </w:numPr>
-        <w:rPr>
-          <w:rFonts w:ascii="Calibri" w:eastAsia="SimSun" w:hAnsi="Calibri" w:cs="Calibri"/>
-          <w:sz w:val="24"/>
-          <w:szCs w:val="24"/>
-        </w:rPr>
-      </w:pPr>
-      <w:r>
-        <w:rPr>
-          <w:rFonts w:ascii="Calibri" w:eastAsia="SimSun" w:hAnsi="Calibri" w:cs="Calibri"/>
-          <w:sz w:val="24"/>
-          <w:szCs w:val="24"/>
-        </w:rPr>
-        <w:t>Dependency Inversion Principle (DIP)</w:t>
-      </w:r>
-      <w:r>
-        <w:rPr>
-          <w:rFonts w:ascii="Calibri" w:eastAsia="SimSun" w:hAnsi="Calibri" w:cs="Calibri"/>
-          <w:sz w:val="24"/>
-          <w:szCs w:val="24"/>
-        </w:rPr>
-        <w:t>:</w:t>
-      </w:r>
-    </w:p>
-    <w:p>
-      <w:pPr>
-        <w:numPr>
-          <w:ilvl w:val="1"/>
-          <w:numId w:val="2"/>
-        </w:numPr>
-        <w:rPr>
-          <w:rFonts w:ascii="Calibri" w:eastAsia="SimSun" w:hAnsi="Calibri" w:cs="Calibri"/>
-          <w:sz w:val="24"/>
-          <w:szCs w:val="24"/>
-        </w:rPr>
-      </w:pPr>
-      <w:r>
-        <w:rPr>
-          <w:rFonts w:ascii="Calibri" w:eastAsia="SimSun" w:hAnsi="Calibri" w:cs="Calibri"/>
-          <w:sz w:val="24"/>
-          <w:szCs w:val="24"/>
-        </w:rPr>
-        <w:t>High-level modules (like Game) depend on abstractions (like Player) rather than concrete implementations.</w:t>
-      </w:r>
-    </w:p>
-    <w:p>
-      <w:pPr>
-        <w:rPr>
-          <w:rFonts w:ascii="Calibri" w:eastAsia="SimSun" w:hAnsi="Calibri" w:cs="Calibri"/>
-          <w:sz w:val="24"/>
-          <w:szCs w:val="24"/>
-        </w:rPr>
-      </w:pPr>
-      <w:r>
-        <w:rPr>
-          <w:rFonts w:ascii="Calibri" w:eastAsia="SimSun" w:hAnsi="Calibri" w:cs="Calibri"/>
-          <w:sz w:val="24"/>
-          <w:szCs w:val="24"/>
-        </w:rPr>
-        <w:t>Design Patterns</w:t>
-      </w:r>
-    </w:p>
-    <w:p>
-      <w:pPr>
-        <w:numPr>
-          <w:ilvl w:val="0"/>
-          <w:numId w:val="3"/>
-        </w:numPr>
-        <w:rPr>
-          <w:rFonts w:ascii="Calibri" w:eastAsia="SimSun" w:hAnsi="Calibri" w:cs="Calibri"/>
-          <w:sz w:val="24"/>
-          <w:szCs w:val="24"/>
-        </w:rPr>
-      </w:pPr>
-      <w:r>
-        <w:rPr>
-          <w:rFonts w:ascii="Calibri" w:eastAsia="SimSun" w:hAnsi="Calibri" w:cs="Calibri"/>
-          <w:sz w:val="24"/>
-          <w:szCs w:val="24"/>
-        </w:rPr>
-        <w:t>State Pattern</w:t>
-      </w:r>
-      <w:r>
-        <w:rPr>
-          <w:rFonts w:ascii="Calibri" w:eastAsia="SimSun" w:hAnsi="Calibri" w:cs="Calibri"/>
-          <w:sz w:val="24"/>
-          <w:szCs w:val="24"/>
-        </w:rPr>
-        <w:t>:</w:t>
-      </w:r>
-    </w:p>
-    <w:p>
-      <w:pPr>
-        <w:numPr>
-          <w:ilvl w:val="1"/>
-          <w:numId w:val="3"/>
-        </w:numPr>
-        <w:rPr>
-          <w:rFonts w:ascii="Calibri" w:eastAsia="SimSun" w:hAnsi="Calibri" w:cs="Calibri"/>
-          <w:sz w:val="24"/>
-          <w:szCs w:val="24"/>
-        </w:rPr>
-      </w:pPr>
-      <w:r>
-        <w:rPr>
-          <w:rFonts w:ascii="Calibri" w:eastAsia="SimSun" w:hAnsi="Calibri" w:cs="Calibri"/>
-          <w:sz w:val="24"/>
-          <w:szCs w:val="24"/>
-        </w:rPr>
-        <w:t>Participating Classes: GameState, Game</w:t>
-      </w:r>
-    </w:p>
-    <w:p>
-      <w:pPr>
-        <w:numPr>
-          <w:ilvl w:val="1"/>
-          <w:numId w:val="3"/>
-        </w:numPr>
-        <w:rPr>
-          <w:rFonts w:ascii="Calibri" w:eastAsia="SimSun" w:hAnsi="Calibri" w:cs="Calibri"/>
-          <w:sz w:val="24"/>
-          <w:szCs w:val="24"/>
-        </w:rPr>
-      </w:pPr>
-      <w:r>
-        <w:rPr>
-          <w:rFonts w:ascii="Calibri" w:eastAsia="SimSun" w:hAnsi="Calibri" w:cs="Calibri"/>
-          <w:sz w:val="24"/>
-          <w:szCs w:val="24"/>
-        </w:rPr>
-        <w:t>Important Operations: </w:t>
+        <w:t xml:space="preserve">Implementing the GameState was </w:t>
+      </w:r>
+      <w:r>
+        <w:rPr>
+          <w:rFonts w:ascii="Calibri" w:eastAsia="SimSun" w:hAnsi="Calibri" w:cs="Calibri"/>
+          <w:sz w:val="24"/>
+          <w:szCs w:val="24"/>
+        </w:rPr>
+        <w:t xml:space="preserve">a bit </w:t>
+      </w:r>
+      <w:r>
+        <w:rPr>
+          <w:rFonts w:ascii="Calibri" w:eastAsia="SimSun" w:hAnsi="Calibri" w:cs="Calibri"/>
+          <w:sz w:val="24"/>
+          <w:szCs w:val="24"/>
+        </w:rPr>
+        <w:t>tricky,</w:t>
+      </w:r>
+      <w:r>
+        <w:rPr>
+          <w:rFonts w:ascii="Calibri" w:eastAsia="SimSun" w:hAnsi="Calibri" w:cs="Calibri"/>
+          <w:sz w:val="24"/>
+          <w:szCs w:val="24"/>
+        </w:rPr>
+        <w:t xml:space="preserve"> so it was created with the assistance from GPT. </w:t>
+      </w:r>
+    </w:p>
+    <w:p>
+      <w:pPr>
+        <w:rPr>
+          <w:rFonts w:ascii="Calibri" w:eastAsia="SimSun" w:hAnsi="Calibri" w:cs="Calibri"/>
+          <w:sz w:val="24"/>
+          <w:szCs w:val="24"/>
+        </w:rPr>
+      </w:pPr>
+    </w:p>
+    <w:p>
+      <w:pPr>
+        <w:pStyle w:val="Heading1"/>
+      </w:pPr>
+      <w:bookmarkStart w:id="1" w:name="_Toc176095666"/>
+      <w:r>
+        <w:rPr>
+          <w:lang w:val="en-US"/>
+        </w:rPr>
+        <w:t xml:space="preserve">Class </w:t>
+      </w:r>
+      <w:r>
+        <w:rPr>
+          <w:lang w:val="en-US"/>
+        </w:rPr>
+        <w:t>D</w:t>
+      </w:r>
+      <w:r>
+        <w:rPr>
+          <w:lang w:val="en-US"/>
+        </w:rPr>
+        <w:t>iagram</w:t>
+      </w:r>
+      <w:bookmarkEnd w:id="1"/>
+    </w:p>
+    <w:p>
+      <w:pPr>
+        <w:pStyle w:val="NormalWeb"/>
+        <w:rPr>
+          <w:rFonts w:ascii="Calibri" w:hAnsi="Calibri" w:cs="Calibri"/>
+        </w:rPr>
+      </w:pPr>
+      <w:r>
+        <w:rPr>
+          <w:rFonts w:ascii="Calibri" w:hAnsi="Calibri" w:cs="Calibri"/>
+        </w:rPr>
+        <w:t xml:space="preserve">The class diagram </w:t>
+      </w:r>
+      <w:r>
+        <w:rPr>
+          <w:rFonts w:ascii="Calibri" w:hAnsi="Calibri" w:cs="Calibri"/>
+        </w:rPr>
+        <w:t>is updated</w:t>
+      </w:r>
+      <w:r>
+        <w:rPr>
+          <w:rFonts w:ascii="Calibri" w:hAnsi="Calibri" w:cs="Calibri"/>
+        </w:rPr>
+        <w:t xml:space="preserve"> with a program design which features a streamlined </w:t>
+      </w:r>
+      <w:r>
+        <w:rPr>
+          <w:b/>
+          <w:bCs/>
+        </w:rPr>
+        <w:t>Game</w:t>
+      </w:r>
+      <w:r>
+        <w:rPr>
+          <w:rFonts w:ascii="Calibri" w:hAnsi="Calibri" w:cs="Calibri"/>
+        </w:rPr>
+        <w:t xml:space="preserve"> class, with some of its responsibilities now shifted to a newly introduced </w:t>
+      </w:r>
+      <w:r>
+        <w:rPr>
+          <w:b/>
+          <w:bCs/>
+        </w:rPr>
+        <w:t>GameState</w:t>
+      </w:r>
+      <w:r>
+        <w:rPr>
+          <w:rFonts w:ascii="Calibri" w:hAnsi="Calibri" w:cs="Calibri"/>
+        </w:rPr>
+        <w:t xml:space="preserve"> class. The </w:t>
+      </w:r>
+      <w:r>
+        <w:rPr>
+          <w:b/>
+          <w:bCs/>
+        </w:rPr>
+        <w:t>Game</w:t>
+      </w:r>
+      <w:r>
+        <w:rPr>
+          <w:rFonts w:ascii="Calibri" w:hAnsi="Calibri" w:cs="Calibri"/>
+        </w:rPr>
+        <w:t xml:space="preserve"> class continues to manage core game functions such as initiating the game, handling player turns, and determining when the game is over. However, state-related operations are now encapsulated within the </w:t>
+      </w:r>
+      <w:r>
+        <w:rPr>
+          <w:b/>
+          <w:bCs/>
+        </w:rPr>
+        <w:t>GameState</w:t>
+      </w:r>
+      <w:r>
+        <w:rPr>
+          <w:rFonts w:ascii="Calibri" w:hAnsi="Calibri" w:cs="Calibri"/>
+        </w:rPr>
+        <w:t xml:space="preserve"> </w:t>
       </w:r>
       <w:proofErr w:type="spellStart"/>
       <w:proofErr w:type="gramStart"/>
       <w:r>
         <w:rPr>
-          <w:rFonts w:ascii="Calibri" w:eastAsia="SimSun" w:hAnsi="Calibri" w:cs="Calibri"/>
-          <w:sz w:val="24"/>
-          <w:szCs w:val="24"/>
-        </w:rPr>
+          <w:rFonts w:ascii="Calibri" w:hAnsi="Calibri" w:cs="Calibri"/>
+        </w:rPr>
+        <w:t>class.The</w:t>
+      </w:r>
+      <w:proofErr w:type="spellEnd"/>
+      <w:proofErr w:type="gramEnd"/>
+      <w:r>
+        <w:rPr>
+          <w:rFonts w:ascii="Calibri" w:hAnsi="Calibri" w:cs="Calibri"/>
+        </w:rPr>
+        <w:t xml:space="preserve"> </w:t>
+      </w:r>
+      <w:r>
+        <w:rPr>
+          <w:b/>
+          <w:bCs/>
+        </w:rPr>
+        <w:t>GameState</w:t>
+      </w:r>
+      <w:r>
+        <w:rPr>
+          <w:rFonts w:ascii="Calibri" w:hAnsi="Calibri" w:cs="Calibri"/>
+        </w:rPr>
+        <w:t xml:space="preserve"> class introduces methods like </w:t>
+      </w:r>
+      <w:proofErr w:type="spellStart"/>
+      <w:r>
         <w:t>PauseGame</w:t>
       </w:r>
       <w:proofErr w:type="spellEnd"/>
       <w:r>
-        <w:rPr>
-          <w:rFonts w:ascii="Calibri" w:eastAsia="SimSun" w:hAnsi="Calibri" w:cs="Calibri"/>
-          <w:sz w:val="24"/>
-          <w:szCs w:val="24"/>
-        </w:rPr>
-        <w:t>(</w:t>
-      </w:r>
-      <w:proofErr w:type="gramEnd"/>
-      <w:r>
-        <w:rPr>
-          <w:rFonts w:ascii="Calibri" w:eastAsia="SimSun" w:hAnsi="Calibri" w:cs="Calibri"/>
-          <w:sz w:val="24"/>
-          <w:szCs w:val="24"/>
-        </w:rPr>
-        <w:t>), </w:t>
+        <w:t>(Game game)</w:t>
+      </w:r>
+      <w:r>
+        <w:rPr>
+          <w:rFonts w:ascii="Calibri" w:hAnsi="Calibri" w:cs="Calibri"/>
+        </w:rPr>
+        <w:t xml:space="preserve">, </w:t>
       </w:r>
       <w:proofErr w:type="spellStart"/>
       <w:r>
-        <w:rPr>
-          <w:rFonts w:ascii="Calibri" w:eastAsia="SimSun" w:hAnsi="Calibri" w:cs="Calibri"/>
-          <w:sz w:val="24"/>
-          <w:szCs w:val="24"/>
-        </w:rPr>
+        <w:t>UpdateGameInstance</w:t>
+      </w:r>
+      <w:proofErr w:type="spellEnd"/>
+      <w:r>
+        <w:t>()</w:t>
+      </w:r>
+      <w:r>
+        <w:rPr>
+          <w:rFonts w:ascii="Calibri" w:hAnsi="Calibri" w:cs="Calibri"/>
+        </w:rPr>
+        <w:t xml:space="preserve">, </w:t>
+      </w:r>
+      <w:proofErr w:type="spellStart"/>
+      <w:r>
         <w:t>ResumeGame</w:t>
       </w:r>
       <w:proofErr w:type="spellEnd"/>
       <w:r>
-        <w:rPr>
-          <w:rFonts w:ascii="Calibri" w:eastAsia="SimSun" w:hAnsi="Calibri" w:cs="Calibri"/>
-          <w:sz w:val="24"/>
-          <w:szCs w:val="24"/>
-        </w:rPr>
+        <w:t>(Game game)</w:t>
+      </w:r>
+      <w:r>
+        <w:rPr>
+          <w:rFonts w:ascii="Calibri" w:hAnsi="Calibri" w:cs="Calibri"/>
+        </w:rPr>
+        <w:t xml:space="preserve">, </w:t>
+      </w:r>
+      <w:proofErr w:type="spellStart"/>
+      <w:r>
+        <w:t>LoadSavedGame</w:t>
+      </w:r>
+      <w:proofErr w:type="spellEnd"/>
+      <w:r>
+        <w:t>(Game game)</w:t>
+      </w:r>
+      <w:r>
+        <w:rPr>
+          <w:rFonts w:ascii="Calibri" w:hAnsi="Calibri" w:cs="Calibri"/>
+        </w:rPr>
+        <w:t xml:space="preserve">, </w:t>
+      </w:r>
+      <w:proofErr w:type="spellStart"/>
+      <w:r>
+        <w:t>SaveGame</w:t>
+      </w:r>
+      <w:proofErr w:type="spellEnd"/>
+      <w:r>
+        <w:t>(Game game)</w:t>
+      </w:r>
+      <w:r>
+        <w:rPr>
+          <w:rFonts w:ascii="Calibri" w:hAnsi="Calibri" w:cs="Calibri"/>
+        </w:rPr>
+        <w:t xml:space="preserve">, and </w:t>
+      </w:r>
+      <w:proofErr w:type="spellStart"/>
+      <w:r>
+        <w:t>CheckGameHistory</w:t>
+      </w:r>
+      <w:proofErr w:type="spellEnd"/>
+      <w:r>
         <w:t>()</w:t>
       </w:r>
-    </w:p>
-    <w:p>
-      <w:pPr>
-        <w:numPr>
-          <w:ilvl w:val="1"/>
-          <w:numId w:val="3"/>
-        </w:numPr>
-        <w:rPr>
-          <w:rFonts w:ascii="Calibri" w:eastAsia="SimSun" w:hAnsi="Calibri" w:cs="Calibri"/>
-          <w:sz w:val="24"/>
-          <w:szCs w:val="24"/>
-        </w:rPr>
-      </w:pPr>
-      <w:r>
-        <w:rPr>
-          <w:rFonts w:ascii="Calibri" w:eastAsia="SimSun" w:hAnsi="Calibri" w:cs="Calibri"/>
-          <w:sz w:val="24"/>
-          <w:szCs w:val="24"/>
-        </w:rPr>
-        <w:t>Justification: Manages the game's state (paused, resumed) and allows for easy state transitions.</w:t>
-      </w:r>
-    </w:p>
-    <w:p>
-      <w:pPr>
-        <w:numPr>
-          <w:ilvl w:val="0"/>
-          <w:numId w:val="3"/>
-        </w:numPr>
-        <w:rPr>
-          <w:rFonts w:ascii="Calibri" w:eastAsia="SimSun" w:hAnsi="Calibri" w:cs="Calibri"/>
-          <w:sz w:val="24"/>
-          <w:szCs w:val="24"/>
-        </w:rPr>
-      </w:pPr>
-      <w:r>
-        <w:rPr>
-          <w:rFonts w:ascii="Calibri" w:eastAsia="SimSun" w:hAnsi="Calibri" w:cs="Calibri"/>
-          <w:sz w:val="24"/>
-          <w:szCs w:val="24"/>
-        </w:rPr>
-        <w:t>Strategy Pattern</w:t>
-      </w:r>
-      <w:r>
-        <w:rPr>
-          <w:rFonts w:ascii="Calibri" w:eastAsia="SimSun" w:hAnsi="Calibri" w:cs="Calibri"/>
-          <w:sz w:val="24"/>
-          <w:szCs w:val="24"/>
-        </w:rPr>
-        <w:t>:</w:t>
-      </w:r>
-    </w:p>
-    <w:p>
-      <w:pPr>
-        <w:numPr>
-          <w:ilvl w:val="1"/>
-          <w:numId w:val="3"/>
-        </w:numPr>
-        <w:rPr>
-          <w:rFonts w:ascii="Calibri" w:eastAsia="SimSun" w:hAnsi="Calibri" w:cs="Calibri"/>
-          <w:sz w:val="24"/>
-          <w:szCs w:val="24"/>
-        </w:rPr>
-      </w:pPr>
-      <w:r>
-        <w:rPr>
-          <w:rFonts w:ascii="Calibri" w:eastAsia="SimSun" w:hAnsi="Calibri" w:cs="Calibri"/>
-          <w:sz w:val="24"/>
-          <w:szCs w:val="24"/>
-        </w:rPr>
-        <w:t>Participating Classes: Player (abstract), HumanPlayer, ComputerPlayer</w:t>
-      </w:r>
-    </w:p>
-    <w:p>
-      <w:pPr>
-        <w:numPr>
-          <w:ilvl w:val="1"/>
-          <w:numId w:val="3"/>
-        </w:numPr>
-        <w:rPr>
-          <w:rFonts w:ascii="Calibri" w:eastAsia="SimSun" w:hAnsi="Calibri" w:cs="Calibri"/>
-          <w:sz w:val="24"/>
-          <w:szCs w:val="24"/>
-        </w:rPr>
-      </w:pPr>
-      <w:r>
-        <w:rPr>
-          <w:rFonts w:ascii="Calibri" w:eastAsia="SimSun" w:hAnsi="Calibri" w:cs="Calibri"/>
-          <w:sz w:val="24"/>
-          <w:szCs w:val="24"/>
-        </w:rPr>
-        <w:t>Important Operations: </w:t>
+      <w:r>
+        <w:rPr>
+          <w:rFonts w:ascii="Calibri" w:hAnsi="Calibri" w:cs="Calibri"/>
+        </w:rPr>
+        <w:t>. These methods handle the dynamic aspects of game states, including pausing and resuming games, saving and loading game progress, and maintaining a history of game states.</w:t>
+      </w:r>
+    </w:p>
+    <w:p>
+      <w:pPr>
+        <w:pStyle w:val="NormalWeb"/>
+        <w:rPr>
+          <w:rFonts w:ascii="Calibri" w:hAnsi="Calibri" w:cs="Calibri"/>
+        </w:rPr>
+      </w:pPr>
+      <w:r>
+        <w:rPr>
+          <w:rFonts w:ascii="Calibri" w:hAnsi="Calibri" w:cs="Calibri"/>
+        </w:rPr>
+        <w:t xml:space="preserve">The </w:t>
+      </w:r>
+      <w:r>
+        <w:rPr>
+          <w:b/>
+          <w:bCs/>
+        </w:rPr>
+        <w:t>Board</w:t>
+      </w:r>
+      <w:r>
+        <w:rPr>
+          <w:rFonts w:ascii="Calibri" w:hAnsi="Calibri" w:cs="Calibri"/>
+        </w:rPr>
+        <w:t xml:space="preserve"> class represents the game board, handling the display of the board, checking for empty positions, determining win conditions, and managing the board's state (e.g., marking it as dead if needed). Specialized boards, like </w:t>
+      </w:r>
+      <w:proofErr w:type="spellStart"/>
+      <w:r>
+        <w:rPr>
+          <w:b/>
+          <w:bCs/>
+        </w:rPr>
+        <w:t>NotaktoBoard</w:t>
+      </w:r>
+      <w:proofErr w:type="spellEnd"/>
+      <w:r>
+        <w:rPr>
+          <w:rFonts w:ascii="Calibri" w:hAnsi="Calibri" w:cs="Calibri"/>
+        </w:rPr>
+        <w:t xml:space="preserve"> and </w:t>
+      </w:r>
+      <w:proofErr w:type="spellStart"/>
+      <w:r>
+        <w:rPr>
+          <w:b/>
+          <w:bCs/>
+        </w:rPr>
+        <w:t>GomokuBoard</w:t>
+      </w:r>
+      <w:proofErr w:type="spellEnd"/>
+      <w:r>
+        <w:rPr>
+          <w:rFonts w:ascii="Calibri" w:hAnsi="Calibri" w:cs="Calibri"/>
+        </w:rPr>
+        <w:t>, inherit</w:t>
+      </w:r>
+      <w:r>
+        <w:rPr>
+          <w:rFonts w:ascii="Calibri" w:hAnsi="Calibri" w:cs="Calibri"/>
+        </w:rPr>
+        <w:t>ed</w:t>
+      </w:r>
+      <w:r>
+        <w:rPr>
+          <w:rFonts w:ascii="Calibri" w:hAnsi="Calibri" w:cs="Calibri"/>
+        </w:rPr>
+        <w:t xml:space="preserve"> from this class and implement specific rules and behaviors for different games. Players in the game are represented by the </w:t>
+      </w:r>
+      <w:r>
+        <w:rPr>
+          <w:b/>
+          <w:bCs/>
+        </w:rPr>
+        <w:t>Player</w:t>
+      </w:r>
+      <w:r>
+        <w:rPr>
+          <w:rFonts w:ascii="Calibri" w:hAnsi="Calibri" w:cs="Calibri"/>
+        </w:rPr>
+        <w:t xml:space="preserve"> class, which is an abstract base class for different player types, such as </w:t>
+      </w:r>
+      <w:r>
+        <w:rPr>
+          <w:b/>
+          <w:bCs/>
+        </w:rPr>
+        <w:t>HumanPlayer</w:t>
+      </w:r>
+      <w:r>
+        <w:rPr>
+          <w:rFonts w:ascii="Calibri" w:hAnsi="Calibri" w:cs="Calibri"/>
+        </w:rPr>
+        <w:t xml:space="preserve"> and </w:t>
+      </w:r>
+      <w:r>
+        <w:rPr>
+          <w:b/>
+          <w:bCs/>
+        </w:rPr>
+        <w:t>ComputerPlayer</w:t>
+      </w:r>
+      <w:r>
+        <w:rPr>
+          <w:rFonts w:ascii="Calibri" w:hAnsi="Calibri" w:cs="Calibri"/>
+        </w:rPr>
+        <w:t xml:space="preserve">. These subclasses implement the </w:t>
       </w:r>
       <w:proofErr w:type="spellStart"/>
       <w:proofErr w:type="gramStart"/>
       <w:r>
-        <w:rPr>
-          <w:rFonts w:ascii="Calibri" w:eastAsia="SimSun" w:hAnsi="Calibri" w:cs="Calibri"/>
-          <w:sz w:val="24"/>
-          <w:szCs w:val="24"/>
-        </w:rPr>
-        <w:t>GetMove</w:t>
-      </w:r>
-      <w:proofErr w:type="spellEnd"/>
-      <w:r>
-        <w:rPr>
-          <w:rFonts w:ascii="Calibri" w:eastAsia="SimSun" w:hAnsi="Calibri" w:cs="Calibri"/>
-          <w:sz w:val="24"/>
-          <w:szCs w:val="24"/>
-        </w:rPr>
-        <w:t>(</w:t>
-      </w:r>
-      <w:proofErr w:type="gramEnd"/>
-      <w:r>
-        <w:rPr>
-          <w:rFonts w:ascii="Calibri" w:eastAsia="SimSun" w:hAnsi="Calibri" w:cs="Calibri"/>
-          <w:sz w:val="24"/>
-          <w:szCs w:val="24"/>
-        </w:rPr>
-        <w:t>)</w:t>
-      </w:r>
-    </w:p>
-    <w:p>
-      <w:pPr>
-        <w:numPr>
-          <w:ilvl w:val="1"/>
-          <w:numId w:val="3"/>
-        </w:numPr>
-        <w:rPr>
-          <w:rFonts w:ascii="Calibri" w:eastAsia="SimSun" w:hAnsi="Calibri" w:cs="Calibri"/>
-          <w:sz w:val="24"/>
-          <w:szCs w:val="24"/>
-        </w:rPr>
-      </w:pPr>
-      <w:r>
-        <w:rPr>
-          <w:rFonts w:ascii="Calibri" w:eastAsia="SimSun" w:hAnsi="Calibri" w:cs="Calibri"/>
-          <w:sz w:val="24"/>
-          <w:szCs w:val="24"/>
-        </w:rPr>
-        <w:lastRenderedPageBreak/>
-        <w:t>Justification: Allows for different player strategies (human input vs. computer algorithm) to be interchangeable.</w:t>
-      </w:r>
-    </w:p>
-    <w:p>
-      <w:pPr>
-        <w:numPr>
-          <w:ilvl w:val="0"/>
-          <w:numId w:val="3"/>
-        </w:numPr>
-        <w:rPr>
-          <w:rFonts w:ascii="Calibri" w:eastAsia="SimSun" w:hAnsi="Calibri" w:cs="Calibri"/>
-          <w:sz w:val="24"/>
-          <w:szCs w:val="24"/>
-        </w:rPr>
-      </w:pPr>
-      <w:r>
-        <w:rPr>
-          <w:rFonts w:ascii="Calibri" w:eastAsia="SimSun" w:hAnsi="Calibri" w:cs="Calibri"/>
-          <w:sz w:val="24"/>
-          <w:szCs w:val="24"/>
-        </w:rPr>
-        <w:t>Command Pattern</w:t>
-      </w:r>
-      <w:r>
-        <w:rPr>
-          <w:rFonts w:ascii="Calibri" w:eastAsia="SimSun" w:hAnsi="Calibri" w:cs="Calibri"/>
-          <w:sz w:val="24"/>
-          <w:szCs w:val="24"/>
-        </w:rPr>
-        <w:t>:</w:t>
-      </w:r>
-    </w:p>
-    <w:p>
-      <w:pPr>
-        <w:numPr>
-          <w:ilvl w:val="1"/>
-          <w:numId w:val="3"/>
-        </w:numPr>
-        <w:rPr>
-          <w:rFonts w:ascii="Calibri" w:eastAsia="SimSun" w:hAnsi="Calibri" w:cs="Calibri"/>
-          <w:sz w:val="24"/>
-          <w:szCs w:val="24"/>
-        </w:rPr>
-      </w:pPr>
-      <w:r>
-        <w:rPr>
-          <w:rFonts w:ascii="Calibri" w:eastAsia="SimSun" w:hAnsi="Calibri" w:cs="Calibri"/>
-          <w:sz w:val="24"/>
-          <w:szCs w:val="24"/>
-        </w:rPr>
-        <w:t>Participating Classes: Move, Game</w:t>
-      </w:r>
-    </w:p>
-    <w:p>
-      <w:pPr>
-        <w:numPr>
-          <w:ilvl w:val="1"/>
-          <w:numId w:val="3"/>
-        </w:numPr>
-        <w:rPr>
-          <w:rFonts w:ascii="Calibri" w:eastAsia="SimSun" w:hAnsi="Calibri" w:cs="Calibri"/>
-          <w:sz w:val="24"/>
-          <w:szCs w:val="24"/>
-        </w:rPr>
-      </w:pPr>
-      <w:r>
-        <w:rPr>
-          <w:rFonts w:ascii="Calibri" w:eastAsia="SimSun" w:hAnsi="Calibri" w:cs="Calibri"/>
-          <w:sz w:val="24"/>
-          <w:szCs w:val="24"/>
-        </w:rPr>
-        <w:t>Important Operations: </w:t>
-      </w:r>
-      <w:proofErr w:type="gramStart"/>
-      <w:r>
-        <w:rPr>
-          <w:rFonts w:ascii="Calibri" w:eastAsia="SimSun" w:hAnsi="Calibri" w:cs="Calibri"/>
-          <w:sz w:val="24"/>
-          <w:szCs w:val="24"/>
-        </w:rPr>
-        <w:t>Undo(</w:t>
-      </w:r>
-      <w:proofErr w:type="gramEnd"/>
-      <w:r>
-        <w:rPr>
-          <w:rFonts w:ascii="Calibri" w:eastAsia="SimSun" w:hAnsi="Calibri" w:cs="Calibri"/>
-          <w:sz w:val="24"/>
-          <w:szCs w:val="24"/>
-        </w:rPr>
-        <w:t>), Redo()</w:t>
-      </w:r>
-    </w:p>
-    <w:p>
-      <w:pPr>
-        <w:numPr>
-          <w:ilvl w:val="1"/>
-          <w:numId w:val="3"/>
-        </w:numPr>
-        <w:rPr>
-          <w:rFonts w:ascii="Calibri" w:eastAsia="SimSun" w:hAnsi="Calibri" w:cs="Calibri"/>
-          <w:sz w:val="24"/>
-          <w:szCs w:val="24"/>
-        </w:rPr>
-      </w:pPr>
-      <w:r>
-        <w:rPr>
-          <w:rFonts w:ascii="Calibri" w:eastAsia="SimSun" w:hAnsi="Calibri" w:cs="Calibri"/>
-          <w:sz w:val="24"/>
-          <w:szCs w:val="24"/>
-        </w:rPr>
-        <w:t>Justification: Encapsulates move actions as objects, allowing for easy undo/redo functionality.</w:t>
-      </w:r>
-    </w:p>
-    <w:p>
-      <w:pPr>
-        <w:numPr>
-          <w:ilvl w:val="0"/>
-          <w:numId w:val="3"/>
-        </w:numPr>
-        <w:rPr>
-          <w:rFonts w:ascii="Calibri" w:eastAsia="SimSun" w:hAnsi="Calibri" w:cs="Calibri"/>
-          <w:sz w:val="24"/>
-          <w:szCs w:val="24"/>
-        </w:rPr>
-      </w:pPr>
-      <w:r>
-        <w:rPr>
-          <w:rFonts w:ascii="Calibri" w:eastAsia="SimSun" w:hAnsi="Calibri" w:cs="Calibri"/>
-          <w:sz w:val="24"/>
-          <w:szCs w:val="24"/>
-        </w:rPr>
-        <w:t>Template Method Pattern</w:t>
-      </w:r>
-      <w:r>
-        <w:rPr>
-          <w:rFonts w:ascii="Calibri" w:eastAsia="SimSun" w:hAnsi="Calibri" w:cs="Calibri"/>
-          <w:sz w:val="24"/>
-          <w:szCs w:val="24"/>
-        </w:rPr>
-        <w:t>:</w:t>
-      </w:r>
-    </w:p>
-    <w:p>
-      <w:pPr>
-        <w:numPr>
-          <w:ilvl w:val="1"/>
-          <w:numId w:val="3"/>
-        </w:numPr>
-        <w:rPr>
-          <w:rFonts w:ascii="Calibri" w:eastAsia="SimSun" w:hAnsi="Calibri" w:cs="Calibri"/>
-          <w:sz w:val="24"/>
-          <w:szCs w:val="24"/>
-        </w:rPr>
-      </w:pPr>
-      <w:r>
-        <w:rPr>
-          <w:rFonts w:ascii="Calibri" w:eastAsia="SimSun" w:hAnsi="Calibri" w:cs="Calibri"/>
-          <w:sz w:val="24"/>
-          <w:szCs w:val="24"/>
-        </w:rPr>
-        <w:t>Participating Classes: Board (abstract), </w:t>
-      </w:r>
-      <w:proofErr w:type="spellStart"/>
-      <w:r>
-        <w:rPr>
-          <w:rFonts w:ascii="Calibri" w:eastAsia="SimSun" w:hAnsi="Calibri" w:cs="Calibri"/>
-          <w:sz w:val="24"/>
-          <w:szCs w:val="24"/>
-        </w:rPr>
-        <w:t>NotaktoBoard</w:t>
-      </w:r>
-      <w:proofErr w:type="spellEnd"/>
-    </w:p>
-    <w:p>
-      <w:pPr>
-        <w:numPr>
-          <w:ilvl w:val="1"/>
-          <w:numId w:val="3"/>
-        </w:numPr>
-        <w:rPr>
-          <w:rFonts w:ascii="Calibri" w:eastAsia="SimSun" w:hAnsi="Calibri" w:cs="Calibri"/>
-          <w:sz w:val="24"/>
-          <w:szCs w:val="24"/>
-        </w:rPr>
-      </w:pPr>
-      <w:r>
-        <w:rPr>
-          <w:rFonts w:ascii="Calibri" w:eastAsia="SimSun" w:hAnsi="Calibri" w:cs="Calibri"/>
-          <w:sz w:val="24"/>
-          <w:szCs w:val="24"/>
-        </w:rPr>
-        <w:t>Important Operations: </w:t>
-      </w:r>
-      <w:proofErr w:type="spellStart"/>
-      <w:proofErr w:type="gramStart"/>
-      <w:r>
-        <w:rPr>
-          <w:rFonts w:ascii="Calibri" w:eastAsia="SimSun" w:hAnsi="Calibri" w:cs="Calibri"/>
-          <w:sz w:val="24"/>
-          <w:szCs w:val="24"/>
-        </w:rPr>
-        <w:t>PlacePiece</w:t>
-      </w:r>
-      <w:proofErr w:type="spellEnd"/>
-      <w:r>
-        <w:rPr>
-          <w:rFonts w:ascii="Calibri" w:eastAsia="SimSun" w:hAnsi="Calibri" w:cs="Calibri"/>
-          <w:sz w:val="24"/>
-          <w:szCs w:val="24"/>
-        </w:rPr>
-        <w:t>(</w:t>
-      </w:r>
-      <w:proofErr w:type="gramEnd"/>
-      <w:r>
-        <w:rPr>
-          <w:rFonts w:ascii="Calibri" w:eastAsia="SimSun" w:hAnsi="Calibri" w:cs="Calibri"/>
-          <w:sz w:val="24"/>
-          <w:szCs w:val="24"/>
-        </w:rPr>
-        <w:t>), </w:t>
-      </w:r>
-      <w:proofErr w:type="spellStart"/>
-      <w:r>
-        <w:rPr>
-          <w:rFonts w:ascii="Calibri" w:eastAsia="SimSun" w:hAnsi="Calibri" w:cs="Calibri"/>
-          <w:sz w:val="24"/>
-          <w:szCs w:val="24"/>
-        </w:rPr>
-        <w:t>CheckForWin</w:t>
-      </w:r>
-      <w:proofErr w:type="spellEnd"/>
-      <w:r>
-        <w:rPr>
-          <w:rFonts w:ascii="Calibri" w:eastAsia="SimSun" w:hAnsi="Calibri" w:cs="Calibri"/>
-          <w:sz w:val="24"/>
-          <w:szCs w:val="24"/>
-        </w:rPr>
-        <w:t>()</w:t>
-      </w:r>
-    </w:p>
-    <w:p>
-      <w:pPr>
-        <w:numPr>
-          <w:ilvl w:val="1"/>
-          <w:numId w:val="3"/>
-        </w:numPr>
-        <w:rPr>
-          <w:rFonts w:ascii="Calibri" w:eastAsia="SimSun" w:hAnsi="Calibri" w:cs="Calibri"/>
-          <w:sz w:val="24"/>
-          <w:szCs w:val="24"/>
-        </w:rPr>
-      </w:pPr>
-      <w:r>
-        <w:rPr>
-          <w:rFonts w:ascii="Calibri" w:eastAsia="SimSun" w:hAnsi="Calibri" w:cs="Calibri"/>
-          <w:sz w:val="24"/>
-          <w:szCs w:val="24"/>
-        </w:rPr>
-        <w:t>Justification: Defines the skeleton of board operations in the abstract class, with specific implementations in the concrete class.</w:t>
-      </w:r>
-    </w:p>
-    <w:p>
-      <w:pPr>
-        <w:numPr>
-          <w:ilvl w:val="0"/>
-          <w:numId w:val="3"/>
-        </w:numPr>
-        <w:rPr>
-          <w:rFonts w:ascii="Calibri" w:eastAsia="SimSun" w:hAnsi="Calibri" w:cs="Calibri"/>
-          <w:sz w:val="24"/>
-          <w:szCs w:val="24"/>
-        </w:rPr>
-      </w:pPr>
-      <w:r>
-        <w:rPr>
-          <w:rFonts w:ascii="Calibri" w:eastAsia="SimSun" w:hAnsi="Calibri" w:cs="Calibri"/>
-          <w:sz w:val="24"/>
-          <w:szCs w:val="24"/>
-        </w:rPr>
-        <w:t>Singleton Pattern</w:t>
-      </w:r>
-      <w:r>
-        <w:rPr>
-          <w:rFonts w:ascii="Calibri" w:eastAsia="SimSun" w:hAnsi="Calibri" w:cs="Calibri"/>
-          <w:sz w:val="24"/>
-          <w:szCs w:val="24"/>
-        </w:rPr>
-        <w:t> (implied):</w:t>
-      </w:r>
-    </w:p>
-    <w:p>
-      <w:pPr>
-        <w:numPr>
-          <w:ilvl w:val="1"/>
-          <w:numId w:val="3"/>
-        </w:numPr>
-        <w:rPr>
-          <w:rFonts w:ascii="Calibri" w:eastAsia="SimSun" w:hAnsi="Calibri" w:cs="Calibri"/>
-          <w:sz w:val="24"/>
-          <w:szCs w:val="24"/>
-        </w:rPr>
-      </w:pPr>
-      <w:r>
-        <w:rPr>
-          <w:rFonts w:ascii="Calibri" w:eastAsia="SimSun" w:hAnsi="Calibri" w:cs="Calibri"/>
-          <w:sz w:val="24"/>
-          <w:szCs w:val="24"/>
-        </w:rPr>
-        <w:t>Participating Classes: Board (with static </w:t>
-      </w:r>
-      <w:proofErr w:type="spellStart"/>
-      <w:r>
-        <w:rPr>
-          <w:rFonts w:ascii="Calibri" w:eastAsia="SimSun" w:hAnsi="Calibri" w:cs="Calibri"/>
-          <w:sz w:val="24"/>
-          <w:szCs w:val="24"/>
-        </w:rPr>
-        <w:t>AllBoards</w:t>
-      </w:r>
-      <w:proofErr w:type="spellEnd"/>
-      <w:r>
-        <w:rPr>
-          <w:rFonts w:ascii="Calibri" w:eastAsia="SimSun" w:hAnsi="Calibri" w:cs="Calibri"/>
-          <w:sz w:val="24"/>
-          <w:szCs w:val="24"/>
-        </w:rPr>
-        <w:t> list)</w:t>
-      </w:r>
-    </w:p>
-    <w:p>
-      <w:pPr>
-        <w:numPr>
-          <w:ilvl w:val="1"/>
-          <w:numId w:val="3"/>
-        </w:numPr>
-        <w:rPr>
-          <w:rFonts w:ascii="Calibri" w:eastAsia="SimSun" w:hAnsi="Calibri" w:cs="Calibri"/>
-          <w:sz w:val="24"/>
-          <w:szCs w:val="24"/>
-        </w:rPr>
-      </w:pPr>
-      <w:r>
-        <w:rPr>
-          <w:rFonts w:ascii="Calibri" w:eastAsia="SimSun" w:hAnsi="Calibri" w:cs="Calibri"/>
-          <w:sz w:val="24"/>
-          <w:szCs w:val="24"/>
-        </w:rPr>
-        <w:t>Important Operations: </w:t>
-      </w:r>
-      <w:proofErr w:type="spellStart"/>
-      <w:proofErr w:type="gramStart"/>
-      <w:r>
-        <w:rPr>
-          <w:rFonts w:ascii="Calibri" w:eastAsia="SimSun" w:hAnsi="Calibri" w:cs="Calibri"/>
-          <w:sz w:val="24"/>
-          <w:szCs w:val="24"/>
-        </w:rPr>
-        <w:t>AddBoard</w:t>
-      </w:r>
-      <w:proofErr w:type="spellEnd"/>
-      <w:r>
-        <w:rPr>
-          <w:rFonts w:ascii="Calibri" w:eastAsia="SimSun" w:hAnsi="Calibri" w:cs="Calibri"/>
-          <w:sz w:val="24"/>
-          <w:szCs w:val="24"/>
-        </w:rPr>
-        <w:t>(</w:t>
-      </w:r>
-      <w:proofErr w:type="gramEnd"/>
-      <w:r>
-        <w:rPr>
-          <w:rFonts w:ascii="Calibri" w:eastAsia="SimSun" w:hAnsi="Calibri" w:cs="Calibri"/>
-          <w:sz w:val="24"/>
-          <w:szCs w:val="24"/>
-        </w:rPr>
-        <w:t>), </w:t>
-      </w:r>
-      <w:proofErr w:type="spellStart"/>
-      <w:r>
-        <w:rPr>
-          <w:rFonts w:ascii="Calibri" w:eastAsia="SimSun" w:hAnsi="Calibri" w:cs="Calibri"/>
-          <w:sz w:val="24"/>
-          <w:szCs w:val="24"/>
-        </w:rPr>
-        <w:t>ResetAllBoards</w:t>
-      </w:r>
-      <w:proofErr w:type="spellEnd"/>
-      <w:r>
-        <w:rPr>
-          <w:rFonts w:ascii="Calibri" w:eastAsia="SimSun" w:hAnsi="Calibri" w:cs="Calibri"/>
-          <w:sz w:val="24"/>
-          <w:szCs w:val="24"/>
-        </w:rPr>
-        <w:t>()</w:t>
-      </w:r>
-    </w:p>
-    <w:p>
-      <w:pPr>
-        <w:numPr>
-          <w:ilvl w:val="1"/>
-          <w:numId w:val="3"/>
-        </w:numPr>
-        <w:rPr>
-          <w:rFonts w:ascii="Calibri" w:eastAsia="SimSun" w:hAnsi="Calibri" w:cs="Calibri"/>
-          <w:sz w:val="24"/>
-          <w:szCs w:val="24"/>
-        </w:rPr>
-      </w:pPr>
-      <w:r>
-        <w:rPr>
-          <w:rFonts w:ascii="Calibri" w:eastAsia="SimSun" w:hAnsi="Calibri" w:cs="Calibri"/>
-          <w:sz w:val="24"/>
-          <w:szCs w:val="24"/>
-        </w:rPr>
-        <w:t xml:space="preserve">Justification: Maintains a single collection of all </w:t>
-      </w:r>
-      <w:r>
-        <w:rPr>
-          <w:rFonts w:ascii="Calibri" w:eastAsia="SimSun" w:hAnsi="Calibri" w:cs="Calibri"/>
-          <w:sz w:val="24"/>
-          <w:szCs w:val="24"/>
-        </w:rPr>
-        <w:t>boards across the game.</w:t>
-      </w:r>
-    </w:p>
-    <w:p>
-      <w:pPr>
-        <w:numPr>
-          <w:ilvl w:val="0"/>
-          <w:numId w:val="3"/>
-        </w:numPr>
-        <w:rPr>
-          <w:rFonts w:ascii="Calibri" w:eastAsia="SimSun" w:hAnsi="Calibri" w:cs="Calibri"/>
-          <w:sz w:val="24"/>
-          <w:szCs w:val="24"/>
-        </w:rPr>
-      </w:pPr>
-      <w:r>
-        <w:rPr>
-          <w:rFonts w:ascii="Calibri" w:eastAsia="SimSun" w:hAnsi="Calibri" w:cs="Calibri"/>
-          <w:sz w:val="24"/>
-          <w:szCs w:val="24"/>
-        </w:rPr>
-        <w:t>Memento Pattern</w:t>
-      </w:r>
-      <w:r>
-        <w:rPr>
-          <w:rFonts w:ascii="Calibri" w:eastAsia="SimSun" w:hAnsi="Calibri" w:cs="Calibri"/>
-          <w:sz w:val="24"/>
-          <w:szCs w:val="24"/>
-        </w:rPr>
-        <w:t> (partially implemented):</w:t>
-      </w:r>
-    </w:p>
-    <w:p>
-      <w:pPr>
-        <w:numPr>
-          <w:ilvl w:val="1"/>
-          <w:numId w:val="3"/>
-        </w:numPr>
-        <w:rPr>
-          <w:rFonts w:ascii="Calibri" w:eastAsia="SimSun" w:hAnsi="Calibri" w:cs="Calibri"/>
-          <w:sz w:val="24"/>
-          <w:szCs w:val="24"/>
-        </w:rPr>
-      </w:pPr>
-      <w:r>
-        <w:rPr>
-          <w:rFonts w:ascii="Calibri" w:eastAsia="SimSun" w:hAnsi="Calibri" w:cs="Calibri"/>
-          <w:sz w:val="24"/>
-          <w:szCs w:val="24"/>
-        </w:rPr>
-        <w:t>Participating Classes: GameState, Game</w:t>
-      </w:r>
-    </w:p>
-    <w:p>
-      <w:pPr>
-        <w:numPr>
-          <w:ilvl w:val="1"/>
-          <w:numId w:val="3"/>
-        </w:numPr>
-        <w:rPr>
-          <w:rFonts w:ascii="Calibri" w:eastAsia="SimSun" w:hAnsi="Calibri" w:cs="Calibri"/>
-          <w:sz w:val="24"/>
-          <w:szCs w:val="24"/>
-        </w:rPr>
-      </w:pPr>
-      <w:r>
-        <w:rPr>
-          <w:rFonts w:ascii="Calibri" w:eastAsia="SimSun" w:hAnsi="Calibri" w:cs="Calibri"/>
-          <w:sz w:val="24"/>
-          <w:szCs w:val="24"/>
-        </w:rPr>
-        <w:t>Important Operations: </w:t>
-      </w:r>
-      <w:proofErr w:type="spellStart"/>
-      <w:proofErr w:type="gramStart"/>
-      <w:r>
-        <w:rPr>
-          <w:rFonts w:ascii="Calibri" w:eastAsia="SimSun" w:hAnsi="Calibri" w:cs="Calibri"/>
-          <w:sz w:val="24"/>
-          <w:szCs w:val="24"/>
-        </w:rPr>
-        <w:t>SaveGame</w:t>
-      </w:r>
-      <w:proofErr w:type="spellEnd"/>
-      <w:r>
-        <w:rPr>
-          <w:rFonts w:ascii="Calibri" w:eastAsia="SimSun" w:hAnsi="Calibri" w:cs="Calibri"/>
-          <w:sz w:val="24"/>
-          <w:szCs w:val="24"/>
-        </w:rPr>
-        <w:t>(</w:t>
-      </w:r>
-      <w:proofErr w:type="gramEnd"/>
-      <w:r>
-        <w:rPr>
-          <w:rFonts w:ascii="Calibri" w:eastAsia="SimSun" w:hAnsi="Calibri" w:cs="Calibri"/>
-          <w:sz w:val="24"/>
-          <w:szCs w:val="24"/>
-        </w:rPr>
-        <w:t>), </w:t>
-      </w:r>
-      <w:proofErr w:type="spellStart"/>
-      <w:r>
-        <w:rPr>
-          <w:rFonts w:ascii="Calibri" w:eastAsia="SimSun" w:hAnsi="Calibri" w:cs="Calibri"/>
-          <w:sz w:val="24"/>
-          <w:szCs w:val="24"/>
-        </w:rPr>
-        <w:t>LoadSavedGame</w:t>
-      </w:r>
-      <w:proofErr w:type="spellEnd"/>
-      <w:r>
-        <w:rPr>
-          <w:rFonts w:ascii="Calibri" w:eastAsia="SimSun" w:hAnsi="Calibri" w:cs="Calibri"/>
-          <w:sz w:val="24"/>
-          <w:szCs w:val="24"/>
-        </w:rPr>
-        <w:t>()</w:t>
-      </w:r>
-    </w:p>
-    <w:p>
-      <w:pPr>
-        <w:numPr>
-          <w:ilvl w:val="1"/>
-          <w:numId w:val="3"/>
-        </w:numPr>
-        <w:rPr>
-          <w:rFonts w:ascii="Calibri" w:eastAsia="SimSun" w:hAnsi="Calibri" w:cs="Calibri"/>
-          <w:sz w:val="24"/>
-          <w:szCs w:val="24"/>
-        </w:rPr>
-      </w:pPr>
-      <w:r>
-        <w:rPr>
-          <w:rFonts w:ascii="Calibri" w:eastAsia="SimSun" w:hAnsi="Calibri" w:cs="Calibri"/>
-          <w:sz w:val="24"/>
-          <w:szCs w:val="24"/>
-        </w:rPr>
-        <w:t>Justification: Allows for saving and restoring game state.</w:t>
-      </w:r>
-    </w:p>
-    <w:p>
-      <w:pPr>
-        <w:rPr>
-          <w:rFonts w:ascii="Calibri" w:eastAsia="SimSun" w:hAnsi="Calibri" w:cs="Calibri"/>
-          <w:sz w:val="24"/>
-          <w:szCs w:val="24"/>
-        </w:rPr>
-      </w:pPr>
-      <w:r>
-        <w:rPr>
-          <w:rFonts w:ascii="Calibri" w:eastAsia="SimSun" w:hAnsi="Calibri" w:cs="Calibri"/>
-          <w:sz w:val="24"/>
-          <w:szCs w:val="24"/>
-        </w:rPr>
-        <w:t>Classes/Interfaces to be Reused from Existing Libraries and Frameworks</w:t>
-      </w:r>
-    </w:p>
-    <w:p>
-      <w:pPr>
-        <w:numPr>
-          <w:ilvl w:val="0"/>
-          <w:numId w:val="4"/>
-        </w:numPr>
-        <w:rPr>
-          <w:rFonts w:ascii="Calibri" w:eastAsia="SimSun" w:hAnsi="Calibri" w:cs="Calibri"/>
-          <w:sz w:val="24"/>
-          <w:szCs w:val="24"/>
-        </w:rPr>
-      </w:pPr>
-      <w:r>
-        <w:rPr>
-          <w:rFonts w:ascii="Calibri" w:eastAsia="SimSun" w:hAnsi="Calibri" w:cs="Calibri"/>
-          <w:sz w:val="24"/>
-          <w:szCs w:val="24"/>
-        </w:rPr>
-        <w:t>System Collections:</w:t>
-      </w:r>
-    </w:p>
-    <w:p>
-      <w:pPr>
-        <w:numPr>
-          <w:ilvl w:val="1"/>
-          <w:numId w:val="4"/>
-        </w:numPr>
-        <w:rPr>
-          <w:rFonts w:ascii="Calibri" w:eastAsia="SimSun" w:hAnsi="Calibri" w:cs="Calibri"/>
-          <w:sz w:val="24"/>
-          <w:szCs w:val="24"/>
-        </w:rPr>
-      </w:pPr>
-      <w:r>
-        <w:rPr>
-          <w:rFonts w:ascii="Calibri" w:eastAsia="SimSun" w:hAnsi="Calibri" w:cs="Calibri"/>
-          <w:sz w:val="24"/>
-          <w:szCs w:val="24"/>
-        </w:rPr>
-        <w:t>List&lt;T&gt;</w:t>
-      </w:r>
-    </w:p>
-    <w:p>
-      <w:pPr>
-        <w:numPr>
-          <w:ilvl w:val="1"/>
-          <w:numId w:val="4"/>
-        </w:numPr>
-        <w:rPr>
-          <w:rFonts w:ascii="Calibri" w:eastAsia="SimSun" w:hAnsi="Calibri" w:cs="Calibri"/>
-          <w:sz w:val="24"/>
-          <w:szCs w:val="24"/>
-        </w:rPr>
-      </w:pPr>
-      <w:r>
-        <w:rPr>
-          <w:rFonts w:ascii="Calibri" w:eastAsia="SimSun" w:hAnsi="Calibri" w:cs="Calibri"/>
-          <w:sz w:val="24"/>
-          <w:szCs w:val="24"/>
-        </w:rPr>
-        <w:t>Stack&lt;T&gt;</w:t>
-      </w:r>
-    </w:p>
-    <w:p>
-      <w:pPr>
-        <w:numPr>
-          <w:ilvl w:val="0"/>
-          <w:numId w:val="4"/>
-        </w:numPr>
-        <w:rPr>
-          <w:rFonts w:ascii="Calibri" w:eastAsia="SimSun" w:hAnsi="Calibri" w:cs="Calibri"/>
-          <w:sz w:val="24"/>
-          <w:szCs w:val="24"/>
-        </w:rPr>
-      </w:pPr>
-      <w:r>
-        <w:rPr>
-          <w:rFonts w:ascii="Calibri" w:eastAsia="SimSun" w:hAnsi="Calibri" w:cs="Calibri"/>
-          <w:sz w:val="24"/>
-          <w:szCs w:val="24"/>
-        </w:rPr>
-        <w:t>System IO:</w:t>
-      </w:r>
-    </w:p>
-    <w:p>
-      <w:pPr>
-        <w:numPr>
-          <w:ilvl w:val="1"/>
-          <w:numId w:val="4"/>
-        </w:numPr>
-        <w:rPr>
-          <w:rFonts w:ascii="Calibri" w:eastAsia="SimSun" w:hAnsi="Calibri" w:cs="Calibri"/>
-          <w:sz w:val="24"/>
-          <w:szCs w:val="24"/>
-        </w:rPr>
-      </w:pPr>
-      <w:r>
-        <w:rPr>
-          <w:rFonts w:ascii="Calibri" w:eastAsia="SimSun" w:hAnsi="Calibri" w:cs="Calibri"/>
-          <w:sz w:val="24"/>
-          <w:szCs w:val="24"/>
-        </w:rPr>
-        <w:t>File</w:t>
-      </w:r>
-    </w:p>
-    <w:p>
-      <w:pPr>
-        <w:numPr>
-          <w:ilvl w:val="0"/>
-          <w:numId w:val="4"/>
-        </w:numPr>
-        <w:rPr>
-          <w:rFonts w:ascii="Calibri" w:eastAsia="SimSun" w:hAnsi="Calibri" w:cs="Calibri"/>
-          <w:sz w:val="24"/>
-          <w:szCs w:val="24"/>
-        </w:rPr>
-      </w:pPr>
-      <w:r>
-        <w:rPr>
-          <w:rFonts w:ascii="Calibri" w:eastAsia="SimSun" w:hAnsi="Calibri" w:cs="Calibri"/>
-          <w:sz w:val="24"/>
-          <w:szCs w:val="24"/>
-        </w:rPr>
-        <w:t>System Text Json:</w:t>
-      </w:r>
-    </w:p>
-    <w:p>
-      <w:pPr>
-        <w:numPr>
-          <w:ilvl w:val="1"/>
-          <w:numId w:val="4"/>
-        </w:numPr>
-        <w:rPr>
-          <w:rFonts w:ascii="Calibri" w:eastAsia="SimSun" w:hAnsi="Calibri" w:cs="Calibri"/>
-          <w:sz w:val="24"/>
-          <w:szCs w:val="24"/>
-        </w:rPr>
-      </w:pPr>
-      <w:proofErr w:type="spellStart"/>
-      <w:r>
-        <w:rPr>
-          <w:rFonts w:ascii="Calibri" w:eastAsia="SimSun" w:hAnsi="Calibri" w:cs="Calibri"/>
-          <w:sz w:val="24"/>
-          <w:szCs w:val="24"/>
-        </w:rPr>
-        <w:t>JsonSerializer</w:t>
-      </w:r>
-      <w:proofErr w:type="spellEnd"/>
-    </w:p>
-    <w:p>
-      <w:pPr>
-        <w:numPr>
-          <w:ilvl w:val="0"/>
-          <w:numId w:val="4"/>
-        </w:numPr>
-        <w:rPr>
-          <w:rFonts w:ascii="Calibri" w:eastAsia="SimSun" w:hAnsi="Calibri" w:cs="Calibri"/>
-          <w:sz w:val="24"/>
-          <w:szCs w:val="24"/>
-        </w:rPr>
-      </w:pPr>
-      <w:r>
-        <w:rPr>
-          <w:rFonts w:ascii="Calibri" w:eastAsia="SimSun" w:hAnsi="Calibri" w:cs="Calibri"/>
-          <w:sz w:val="24"/>
-          <w:szCs w:val="24"/>
-        </w:rPr>
-        <w:t>System:</w:t>
-      </w:r>
-    </w:p>
-    <w:p>
-      <w:pPr>
-        <w:numPr>
-          <w:ilvl w:val="1"/>
-          <w:numId w:val="4"/>
-        </w:numPr>
-        <w:rPr>
-          <w:rFonts w:ascii="Calibri" w:eastAsia="SimSun" w:hAnsi="Calibri" w:cs="Calibri"/>
-          <w:sz w:val="24"/>
-          <w:szCs w:val="24"/>
-        </w:rPr>
-      </w:pPr>
-      <w:r>
-        <w:rPr>
-          <w:rFonts w:ascii="Calibri" w:eastAsia="SimSun" w:hAnsi="Calibri" w:cs="Calibri"/>
-          <w:sz w:val="24"/>
-          <w:szCs w:val="24"/>
-        </w:rPr>
-        <w:t>Console</w:t>
-      </w:r>
-    </w:p>
-    <w:p>
-      <w:pPr>
-        <w:numPr>
-          <w:ilvl w:val="1"/>
-          <w:numId w:val="4"/>
-        </w:numPr>
-        <w:rPr>
-          <w:rFonts w:ascii="Calibri" w:eastAsia="SimSun" w:hAnsi="Calibri" w:cs="Calibri"/>
-          <w:sz w:val="24"/>
-          <w:szCs w:val="24"/>
-        </w:rPr>
-      </w:pPr>
-      <w:r>
-        <w:rPr>
-          <w:rFonts w:ascii="Calibri" w:eastAsia="SimSun" w:hAnsi="Calibri" w:cs="Calibri"/>
-          <w:sz w:val="24"/>
-          <w:szCs w:val="24"/>
-        </w:rPr>
-        <w:t>Random</w:t>
-      </w:r>
-    </w:p>
-    <w:p>
-      <w:pPr>
-        <w:numPr>
-          <w:ilvl w:val="1"/>
-          <w:numId w:val="4"/>
-        </w:numPr>
-        <w:rPr>
-          <w:rFonts w:ascii="Calibri" w:eastAsia="SimSun" w:hAnsi="Calibri" w:cs="Calibri"/>
-          <w:sz w:val="24"/>
-          <w:szCs w:val="24"/>
-        </w:rPr>
-      </w:pPr>
-      <w:r>
-        <w:rPr>
-          <w:rFonts w:ascii="Calibri" w:eastAsia="SimSun" w:hAnsi="Calibri" w:cs="Calibri"/>
-          <w:sz w:val="24"/>
-          <w:szCs w:val="24"/>
-        </w:rPr>
-        <w:lastRenderedPageBreak/>
-        <w:t>Serializable attribute</w:t>
-      </w:r>
-    </w:p>
-    <w:p>
-      <w:pPr>
-        <w:rPr>
-          <w:rFonts w:ascii="Calibri" w:eastAsia="SimSun" w:hAnsi="Calibri" w:cs="Calibri"/>
-          <w:sz w:val="24"/>
-          <w:szCs w:val="24"/>
-        </w:rPr>
-      </w:pPr>
-      <w:r>
-        <w:rPr>
-          <w:rFonts w:ascii="Calibri" w:eastAsia="SimSun" w:hAnsi="Calibri" w:cs="Calibri"/>
-          <w:sz w:val="24"/>
-          <w:szCs w:val="24"/>
-        </w:rPr>
-        <w:t xml:space="preserve">These classes and interfaces are used for data structures, file operations, JSON </w:t>
-      </w:r>
-      <w:r>
-        <w:rPr>
-          <w:rFonts w:ascii="Calibri" w:eastAsia="SimSun" w:hAnsi="Calibri" w:cs="Calibri"/>
-          <w:sz w:val="24"/>
-          <w:szCs w:val="24"/>
-        </w:rPr>
-        <w:t>serialization, console I/O, and random number generation, providing essential functionality for the game implementation without reinventing the wheel</w:t>
-      </w:r>
-      <w:r>
-        <w:rPr>
-          <w:rFonts w:ascii="Calibri" w:eastAsia="SimSun" w:hAnsi="Calibri" w:cs="Calibri"/>
-          <w:sz w:val="24"/>
-          <w:szCs w:val="24"/>
-        </w:rPr>
-        <w:t xml:space="preserve">. </w:t>
-      </w:r>
-    </w:p>
-    <w:p>
-      <w:pPr>
-        <w:rPr>
-          <w:rFonts w:ascii="Calibri" w:eastAsia="SimSun" w:hAnsi="Calibri" w:cs="Calibri"/>
-          <w:sz w:val="24"/>
-          <w:szCs w:val="24"/>
-        </w:rPr>
-      </w:pPr>
-      <w:r>
-        <w:rPr>
-          <w:rFonts w:ascii="Calibri" w:eastAsia="SimSun" w:hAnsi="Calibri" w:cs="Calibri"/>
-          <w:sz w:val="24"/>
-          <w:szCs w:val="24"/>
-        </w:rPr>
-        <w:t xml:space="preserve">Implementing the GameState was </w:t>
-      </w:r>
-      <w:r>
-        <w:rPr>
-          <w:rFonts w:ascii="Calibri" w:eastAsia="SimSun" w:hAnsi="Calibri" w:cs="Calibri"/>
-          <w:sz w:val="24"/>
-          <w:szCs w:val="24"/>
-        </w:rPr>
-        <w:t xml:space="preserve">a bit </w:t>
-      </w:r>
-      <w:r>
-        <w:rPr>
-          <w:rFonts w:ascii="Calibri" w:eastAsia="SimSun" w:hAnsi="Calibri" w:cs="Calibri"/>
-          <w:sz w:val="24"/>
-          <w:szCs w:val="24"/>
-        </w:rPr>
-        <w:t>tricky,</w:t>
-      </w:r>
-      <w:r>
-        <w:rPr>
-          <w:rFonts w:ascii="Calibri" w:eastAsia="SimSun" w:hAnsi="Calibri" w:cs="Calibri"/>
-          <w:sz w:val="24"/>
-          <w:szCs w:val="24"/>
-        </w:rPr>
-        <w:t xml:space="preserve"> so it was created with the assistance from GPT. </w:t>
-      </w:r>
-    </w:p>
-    <w:p>
-      <w:pPr>
-        <w:rPr>
-          <w:rFonts w:ascii="Calibri" w:eastAsia="SimSun" w:hAnsi="Calibri" w:cs="Calibri"/>
-          <w:sz w:val="24"/>
-          <w:szCs w:val="24"/>
-        </w:rPr>
-      </w:pPr>
-    </w:p>
-    <w:p>
-      <w:pPr>
-        <w:pStyle w:val="Heading1"/>
-      </w:pPr>
-      <w:bookmarkStart w:id="1" w:name="_Toc176095666"/>
-      <w:r>
-        <w:rPr>
-          <w:lang w:val="en-US"/>
-        </w:rPr>
-        <w:t xml:space="preserve">Class </w:t>
-      </w:r>
-      <w:r>
-        <w:rPr>
-          <w:lang w:val="en-US"/>
-        </w:rPr>
-        <w:t>D</w:t>
-      </w:r>
-      <w:r>
-        <w:rPr>
-          <w:lang w:val="en-US"/>
-        </w:rPr>
-        <w:t>iagram</w:t>
-      </w:r>
-      <w:bookmarkEnd w:id="1"/>
-    </w:p>
-    <w:p>
-      <w:pPr>
-        <w:pStyle w:val="NormalWeb"/>
-        <w:rPr>
-          <w:rFonts w:ascii="Calibri" w:hAnsi="Calibri" w:cs="Calibri"/>
-        </w:rPr>
-      </w:pPr>
-      <w:r>
-        <w:rPr>
-          <w:rFonts w:ascii="Calibri" w:hAnsi="Calibri" w:cs="Calibri"/>
-        </w:rPr>
-        <w:t>T</w:t>
-      </w:r>
-      <w:r>
-        <w:rPr>
-          <w:rFonts w:ascii="Calibri" w:hAnsi="Calibri" w:cs="Calibri"/>
-        </w:rPr>
-        <w:t>he</w:t>
-      </w:r>
-      <w:r>
-        <w:rPr>
-          <w:rFonts w:ascii="Calibri" w:hAnsi="Calibri" w:cs="Calibri"/>
-        </w:rPr>
-        <w:t xml:space="preserve"> class diagram </w:t>
-      </w:r>
-      <w:proofErr w:type="gramStart"/>
-      <w:r>
-        <w:rPr>
-          <w:rFonts w:ascii="Calibri" w:hAnsi="Calibri" w:cs="Calibri"/>
-        </w:rPr>
-        <w:t>is updated</w:t>
-      </w:r>
-      <w:proofErr w:type="gramEnd"/>
-      <w:r>
-        <w:rPr>
-          <w:rFonts w:ascii="Calibri" w:hAnsi="Calibri" w:cs="Calibri"/>
-        </w:rPr>
-        <w:t xml:space="preserve"> </w:t>
-      </w:r>
-      <w:r>
-        <w:rPr>
-          <w:rFonts w:ascii="Calibri" w:hAnsi="Calibri" w:cs="Calibri"/>
-        </w:rPr>
-        <w:t xml:space="preserve">with a </w:t>
-      </w:r>
-      <w:r>
-        <w:rPr>
-          <w:rFonts w:ascii="Calibri" w:hAnsi="Calibri" w:cs="Calibri"/>
-        </w:rPr>
-        <w:t xml:space="preserve">program design </w:t>
-      </w:r>
-      <w:r>
-        <w:rPr>
-          <w:rFonts w:ascii="Calibri" w:hAnsi="Calibri" w:cs="Calibri"/>
-        </w:rPr>
-        <w:t xml:space="preserve">which </w:t>
-      </w:r>
-      <w:r>
-        <w:rPr>
-          <w:rFonts w:ascii="Calibri" w:hAnsi="Calibri" w:cs="Calibri"/>
-        </w:rPr>
-        <w:t xml:space="preserve">features a streamlined </w:t>
-      </w:r>
-      <w:r>
-        <w:rPr>
-          <w:b/>
-          <w:bCs/>
-        </w:rPr>
-        <w:t>Game</w:t>
-      </w:r>
-      <w:r>
-        <w:rPr>
-          <w:rFonts w:ascii="Calibri" w:hAnsi="Calibri" w:cs="Calibri"/>
-        </w:rPr>
-        <w:t xml:space="preserve"> class, with some of its responsibilities now shifted to a newly introduced </w:t>
-      </w:r>
-      <w:r>
-        <w:rPr>
-          <w:b/>
-          <w:bCs/>
-        </w:rPr>
-        <w:t>GameState</w:t>
-      </w:r>
-      <w:r>
-        <w:rPr>
-          <w:rFonts w:ascii="Calibri" w:hAnsi="Calibri" w:cs="Calibri"/>
-        </w:rPr>
-        <w:t xml:space="preserve"> class. The </w:t>
-      </w:r>
-      <w:r>
-        <w:rPr>
-          <w:b/>
-          <w:bCs/>
-        </w:rPr>
-        <w:t>Game</w:t>
-      </w:r>
-      <w:r>
-        <w:rPr>
-          <w:rFonts w:ascii="Calibri" w:hAnsi="Calibri" w:cs="Calibri"/>
-        </w:rPr>
-        <w:t xml:space="preserve"> class continues to manage core game functions such as initiating the game, handling player turns, and determining when the game is over. However, state-related operations are now encapsulated within the </w:t>
-      </w:r>
-      <w:r>
-        <w:rPr>
-          <w:b/>
-          <w:bCs/>
-        </w:rPr>
-        <w:t>GameState</w:t>
-      </w:r>
-      <w:r>
-        <w:rPr>
-          <w:rFonts w:ascii="Calibri" w:hAnsi="Calibri" w:cs="Calibri"/>
-        </w:rPr>
-        <w:t xml:space="preserve"> </w:t>
-      </w:r>
-      <w:proofErr w:type="spellStart"/>
-      <w:proofErr w:type="gramStart"/>
-      <w:r>
-        <w:rPr>
-          <w:rFonts w:ascii="Calibri" w:hAnsi="Calibri" w:cs="Calibri"/>
-        </w:rPr>
-        <w:t>class.The</w:t>
-      </w:r>
-      <w:proofErr w:type="spellEnd"/>
-      <w:proofErr w:type="gramEnd"/>
-      <w:r>
-        <w:rPr>
-          <w:rFonts w:ascii="Calibri" w:hAnsi="Calibri" w:cs="Calibri"/>
-        </w:rPr>
-        <w:t xml:space="preserve"> </w:t>
-      </w:r>
-      <w:r>
-        <w:rPr>
-          <w:b/>
-          <w:bCs/>
-        </w:rPr>
-        <w:t>GameState</w:t>
-      </w:r>
-      <w:r>
-        <w:rPr>
-          <w:rFonts w:ascii="Calibri" w:hAnsi="Calibri" w:cs="Calibri"/>
-        </w:rPr>
-        <w:t xml:space="preserve"> class introduces methods like </w:t>
-      </w:r>
-      <w:proofErr w:type="spellStart"/>
-      <w:r>
-        <w:t>PauseGame</w:t>
-      </w:r>
-      <w:proofErr w:type="spellEnd"/>
-      <w:r>
-        <w:t>(Game game)</w:t>
-      </w:r>
-      <w:r>
-        <w:rPr>
-          <w:rFonts w:ascii="Calibri" w:hAnsi="Calibri" w:cs="Calibri"/>
-        </w:rPr>
-        <w:t xml:space="preserve">, </w:t>
-      </w:r>
-      <w:proofErr w:type="spellStart"/>
-      <w:r>
-        <w:t>UpdateGameInstance</w:t>
-      </w:r>
-      <w:proofErr w:type="spellEnd"/>
-      <w:r>
-        <w:t>()</w:t>
-      </w:r>
-      <w:r>
-        <w:rPr>
-          <w:rFonts w:ascii="Calibri" w:hAnsi="Calibri" w:cs="Calibri"/>
-        </w:rPr>
-        <w:t xml:space="preserve">, </w:t>
-      </w:r>
-      <w:proofErr w:type="spellStart"/>
-      <w:r>
-        <w:t>ResumeGame</w:t>
-      </w:r>
-      <w:proofErr w:type="spellEnd"/>
-      <w:r>
-        <w:t>(Game game)</w:t>
-      </w:r>
-      <w:r>
-        <w:rPr>
-          <w:rFonts w:ascii="Calibri" w:hAnsi="Calibri" w:cs="Calibri"/>
-        </w:rPr>
-        <w:t xml:space="preserve">, </w:t>
-      </w:r>
-      <w:proofErr w:type="spellStart"/>
-      <w:r>
-        <w:t>LoadSavedGame</w:t>
-      </w:r>
-      <w:proofErr w:type="spellEnd"/>
-      <w:r>
-        <w:t>(Game game)</w:t>
-      </w:r>
-      <w:r>
-        <w:rPr>
-          <w:rFonts w:ascii="Calibri" w:hAnsi="Calibri" w:cs="Calibri"/>
-        </w:rPr>
-        <w:t xml:space="preserve">, </w:t>
-      </w:r>
-      <w:proofErr w:type="spellStart"/>
-      <w:r>
-        <w:t>SaveGame</w:t>
-      </w:r>
-      <w:proofErr w:type="spellEnd"/>
-      <w:r>
-        <w:t>(Game game)</w:t>
-      </w:r>
-      <w:r>
-        <w:rPr>
-          <w:rFonts w:ascii="Calibri" w:hAnsi="Calibri" w:cs="Calibri"/>
-        </w:rPr>
-        <w:t xml:space="preserve">, and </w:t>
-      </w:r>
-      <w:proofErr w:type="spellStart"/>
-      <w:r>
-        <w:t>CheckGameHistory</w:t>
-      </w:r>
-      <w:proofErr w:type="spellEnd"/>
-      <w:r>
-        <w:t>()</w:t>
-      </w:r>
-      <w:r>
-        <w:rPr>
-          <w:rFonts w:ascii="Calibri" w:hAnsi="Calibri" w:cs="Calibri"/>
-        </w:rPr>
-        <w:t xml:space="preserve">. These methods </w:t>
-      </w:r>
-      <w:proofErr w:type="gramStart"/>
-      <w:r>
-        <w:rPr>
-          <w:rFonts w:ascii="Calibri" w:hAnsi="Calibri" w:cs="Calibri"/>
-        </w:rPr>
-        <w:t>handle</w:t>
-      </w:r>
-      <w:proofErr w:type="gramEnd"/>
-      <w:r>
-        <w:rPr>
-          <w:rFonts w:ascii="Calibri" w:hAnsi="Calibri" w:cs="Calibri"/>
-        </w:rPr>
-        <w:t xml:space="preserve"> the dynamic aspects of game states, including pausing and resuming games, saving and loading game progress, and maintaining a history of game states.</w:t>
-      </w:r>
-    </w:p>
-    <w:p>
-      <w:pPr>
-        <w:pStyle w:val="NormalWeb"/>
-        <w:rPr>
-          <w:rFonts w:ascii="Calibri" w:hAnsi="Calibri" w:cs="Calibri"/>
-        </w:rPr>
-      </w:pPr>
-      <w:r>
-        <w:rPr>
-          <w:rFonts w:ascii="Calibri" w:hAnsi="Calibri" w:cs="Calibri"/>
-        </w:rPr>
-        <w:t xml:space="preserve">The </w:t>
-      </w:r>
-      <w:r>
-        <w:rPr>
-          <w:b/>
-          <w:bCs/>
-        </w:rPr>
-        <w:t>Board</w:t>
-      </w:r>
-      <w:r>
-        <w:rPr>
-          <w:rFonts w:ascii="Calibri" w:hAnsi="Calibri" w:cs="Calibri"/>
-        </w:rPr>
-        <w:t xml:space="preserve"> class represents the game board, </w:t>
-      </w:r>
-      <w:proofErr w:type="gramStart"/>
-      <w:r>
-        <w:rPr>
-          <w:rFonts w:ascii="Calibri" w:hAnsi="Calibri" w:cs="Calibri"/>
-        </w:rPr>
-        <w:t>handling</w:t>
-      </w:r>
-      <w:proofErr w:type="gramEnd"/>
-      <w:r>
-        <w:rPr>
-          <w:rFonts w:ascii="Calibri" w:hAnsi="Calibri" w:cs="Calibri"/>
-        </w:rPr>
-        <w:t xml:space="preserve"> the display of the board, checking for empty positions, determining win conditions, and managing the board's state (e.g., marking it as dead if needed). Specialized boards, like </w:t>
-      </w:r>
-      <w:proofErr w:type="spellStart"/>
-      <w:r>
-        <w:rPr>
-          <w:b/>
-          <w:bCs/>
-        </w:rPr>
-        <w:t>NotaktoBoard</w:t>
-      </w:r>
-      <w:proofErr w:type="spellEnd"/>
-      <w:r>
-        <w:rPr>
-          <w:rFonts w:ascii="Calibri" w:hAnsi="Calibri" w:cs="Calibri"/>
-        </w:rPr>
-        <w:t xml:space="preserve"> and </w:t>
-      </w:r>
-      <w:proofErr w:type="spellStart"/>
-      <w:r>
-        <w:rPr>
-          <w:b/>
-          <w:bCs/>
-        </w:rPr>
-        <w:t>GomokuBoard</w:t>
-      </w:r>
-      <w:proofErr w:type="spellEnd"/>
-      <w:r>
-        <w:rPr>
-          <w:rFonts w:ascii="Calibri" w:hAnsi="Calibri" w:cs="Calibri"/>
-        </w:rPr>
-        <w:t>, inherit</w:t>
-      </w:r>
-      <w:r>
-        <w:rPr>
-          <w:rFonts w:ascii="Calibri" w:hAnsi="Calibri" w:cs="Calibri"/>
-        </w:rPr>
-        <w:t>ed</w:t>
-      </w:r>
-      <w:r>
-        <w:rPr>
-          <w:rFonts w:ascii="Calibri" w:hAnsi="Calibri" w:cs="Calibri"/>
-        </w:rPr>
-        <w:t xml:space="preserve"> from this class and implement specific rules and behaviors for different games.</w:t>
-      </w:r>
-      <w:r>
-        <w:rPr>
-          <w:rFonts w:ascii="Calibri" w:hAnsi="Calibri" w:cs="Calibri"/>
-        </w:rPr>
-        <w:t xml:space="preserve"> </w:t>
-      </w:r>
-      <w:r>
-        <w:rPr>
-          <w:rFonts w:ascii="Calibri" w:hAnsi="Calibri" w:cs="Calibri"/>
-        </w:rPr>
-        <w:t xml:space="preserve">Players in the game </w:t>
-      </w:r>
-      <w:proofErr w:type="gramStart"/>
-      <w:r>
-        <w:rPr>
-          <w:rFonts w:ascii="Calibri" w:hAnsi="Calibri" w:cs="Calibri"/>
-        </w:rPr>
-        <w:t>are represented</w:t>
-      </w:r>
-      <w:proofErr w:type="gramEnd"/>
-      <w:r>
-        <w:rPr>
-          <w:rFonts w:ascii="Calibri" w:hAnsi="Calibri" w:cs="Calibri"/>
-        </w:rPr>
-        <w:t xml:space="preserve"> by the </w:t>
-      </w:r>
-      <w:r>
-        <w:rPr>
-          <w:b/>
-          <w:bCs/>
-        </w:rPr>
-        <w:t>Player</w:t>
-      </w:r>
-      <w:r>
-        <w:rPr>
-          <w:rFonts w:ascii="Calibri" w:hAnsi="Calibri" w:cs="Calibri"/>
-        </w:rPr>
-        <w:t xml:space="preserve"> class, which is an abstract base class for different player types, such as </w:t>
-      </w:r>
-      <w:r>
-        <w:rPr>
-          <w:b/>
-          <w:bCs/>
-        </w:rPr>
-        <w:t>HumanPlayer</w:t>
-      </w:r>
-      <w:r>
-        <w:rPr>
-          <w:rFonts w:ascii="Calibri" w:hAnsi="Calibri" w:cs="Calibri"/>
-        </w:rPr>
-        <w:t xml:space="preserve"> and </w:t>
-      </w:r>
-      <w:r>
-        <w:rPr>
-          <w:b/>
-          <w:bCs/>
-        </w:rPr>
-        <w:t>ComputerPlayer</w:t>
-      </w:r>
-      <w:r>
-        <w:rPr>
-          <w:rFonts w:ascii="Calibri" w:hAnsi="Calibri" w:cs="Calibri"/>
-        </w:rPr>
-        <w:t xml:space="preserve">. These subclasses implement the </w:t>
-      </w:r>
-      <w:proofErr w:type="spellStart"/>
-      <w:proofErr w:type="gramStart"/>
-      <w:r>
         <w:t>GetMove</w:t>
       </w:r>
       <w:proofErr w:type="spellEnd"/>
@@ -4369,7 +2540,6 @@
           <w:rFonts w:ascii="Calibri" w:hAnsi="Calibri" w:cs="Calibri"/>
           <w:noProof/>
         </w:rPr>
-        <w:lastRenderedPageBreak/>
         <w:drawing>
           <wp:inline distT="0" distB="0" distL="0" distR="0" wp14:anchorId="67DEC9A8" wp14:editId="3E6223CB">
             <wp:extent cx="6042255" cy="6275041"/>
@@ -4742,23 +2912,7 @@
           <w:sz w:val="24"/>
           <w:szCs w:val="24"/>
         </w:rPr>
-        <w:t xml:space="preserve">The </w:t>
-      </w:r>
-      <w:r>
-        <w:rPr>
-          <w:noProof/>
-          <w:sz w:val="24"/>
-          <w:szCs w:val="24"/>
-        </w:rPr>
-        <w:t>Sequence</w:t>
-      </w:r>
-      <w:r>
-        <w:rPr>
-          <w:noProof/>
-          <w:sz w:val="24"/>
-          <w:szCs w:val="24"/>
-        </w:rPr>
-        <w:t xml:space="preserve"> diagram here describes the scenario where the user starts the program, selects the option for Human vs Human players and the users type in their respective names to play the game.</w:t>
+        <w:t>The Sequence diagram here describes the scenario where the user starts the program, selects the option for Human vs Human players and the users type in their respective names to play the game.</w:t>
       </w:r>
     </w:p>
     <w:p>
@@ -4901,7 +3055,6 @@
           <w:sz w:val="24"/>
           <w:szCs w:val="24"/>
         </w:rPr>
-        <w:lastRenderedPageBreak/>
         <w:t>GameMenu</w:t>
       </w:r>
       <w:proofErr w:type="spellEnd"/>
@@ -4960,7 +3113,6 @@
         </w:rPr>
         <w:t xml:space="preserve">No changes </w:t>
       </w:r>
-      <w:proofErr w:type="gramStart"/>
       <w:r>
         <w:rPr>
           <w:rFonts w:ascii="Calibri" w:eastAsia="SimSun" w:hAnsi="Calibri" w:cs="Calibri"/>
@@ -4976,17 +3128,7 @@
           <w:szCs w:val="24"/>
           <w:lang w:val="en-US"/>
         </w:rPr>
-        <w:t xml:space="preserve"> made</w:t>
-      </w:r>
-      <w:proofErr w:type="gramEnd"/>
-      <w:r>
-        <w:rPr>
-          <w:rFonts w:ascii="Calibri" w:eastAsia="SimSun" w:hAnsi="Calibri" w:cs="Calibri"/>
-          <w:sz w:val="24"/>
-          <w:szCs w:val="24"/>
-          <w:lang w:val="en-US"/>
-        </w:rPr>
-        <w:t xml:space="preserve"> to the object diagram.</w:t>
+        <w:t xml:space="preserve"> made to the object diagram.</w:t>
       </w:r>
     </w:p>
     <w:p>
@@ -5021,13 +3163,7 @@
         <w:rPr>
           <w:rStyle w:val="Heading2Char"/>
         </w:rPr>
-        <w:t xml:space="preserve">Up the Development </w:t>
-      </w:r>
-      <w:r>
-        <w:rPr>
-          <w:rStyle w:val="Heading2Char"/>
-        </w:rPr>
-        <w:t>Environment:</w:t>
+        <w:t>Up the Development Environment:</w:t>
       </w:r>
       <w:bookmarkEnd w:id="5"/>
     </w:p>
@@ -5138,15 +3274,7 @@
         <w:pStyle w:val="NormalWeb"/>
       </w:pPr>
       <w:r>
-        <w:t xml:space="preserve">Obtain the source code of the game. You can download it as a ZIP file or clone it using Git if </w:t>
-      </w:r>
-      <w:proofErr w:type="gramStart"/>
-      <w:r>
-        <w:t>it's</w:t>
-      </w:r>
-      <w:proofErr w:type="gramEnd"/>
-      <w:r>
-        <w:t xml:space="preserve"> hosted on a version control platform like GitHub.</w:t>
+        <w:t>Obtain the source code of the game. You can download it as a ZIP file or clone it using Git if it's hosted on a version control platform like GitHub.</w:t>
       </w:r>
     </w:p>
     <w:p>
@@ -5190,15 +3318,7 @@
           <w:szCs w:val="24"/>
           <w:lang w:val="en-US"/>
         </w:rPr>
-        <w:t xml:space="preserve">2. Once inside </w:t>
-      </w:r>
-      <w:r>
-        <w:rPr>
-          <w:sz w:val="24"/>
-          <w:szCs w:val="24"/>
-          <w:lang w:val="en-US"/>
-        </w:rPr>
-        <w:t>the project folder, u</w:t>
+        <w:t>2. Once inside the project folder, u</w:t>
       </w:r>
       <w:r>
         <w:rPr>
@@ -5650,7 +3770,6 @@
           <w:szCs w:val="24"/>
           <w:lang w:val="en-US"/>
         </w:rPr>
-        <w:lastRenderedPageBreak/>
         <w:t xml:space="preserve">  - ‘SAVE’ to save a move</w:t>
       </w:r>
     </w:p>
@@ -5667,25 +3786,7 @@
           <w:szCs w:val="24"/>
           <w:lang w:val="en-US"/>
         </w:rPr>
-        <w:t xml:space="preserve">  - ‘UNDO’ or ‘REDO’ to undo or redo a </w:t>
-      </w:r>
-      <w:proofErr w:type="gramStart"/>
-      <w:r>
-        <w:rPr>
-          <w:sz w:val="24"/>
-          <w:szCs w:val="24"/>
-          <w:lang w:val="en-US"/>
-        </w:rPr>
-        <w:t>move</w:t>
-      </w:r>
-      <w:proofErr w:type="gramEnd"/>
-      <w:r>
-        <w:rPr>
-          <w:sz w:val="24"/>
-          <w:szCs w:val="24"/>
-          <w:lang w:val="en-US"/>
-        </w:rPr>
-        <w:t xml:space="preserve"> respectively.</w:t>
+        <w:t xml:space="preserve">  - ‘UNDO’ or ‘REDO’ to undo or redo a move respectively.</w:t>
       </w:r>
     </w:p>
     <w:p>
@@ -5733,25 +3834,7 @@
           <w:szCs w:val="24"/>
           <w:lang w:val="en-US"/>
         </w:rPr>
-        <w:t xml:space="preserve">Let your opponent take their turn. If the opponent is the computer, the move will </w:t>
-      </w:r>
-      <w:proofErr w:type="gramStart"/>
-      <w:r>
-        <w:rPr>
-          <w:sz w:val="24"/>
-          <w:szCs w:val="24"/>
-          <w:lang w:val="en-US"/>
-        </w:rPr>
-        <w:t>be made</w:t>
-      </w:r>
-      <w:proofErr w:type="gramEnd"/>
-      <w:r>
-        <w:rPr>
-          <w:sz w:val="24"/>
-          <w:szCs w:val="24"/>
-          <w:lang w:val="en-US"/>
-        </w:rPr>
-        <w:t xml:space="preserve"> automatically and displayed on the </w:t>
+        <w:t xml:space="preserve">Let your opponent take their turn. If the opponent is the computer, the move will be made automatically and displayed on the </w:t>
       </w:r>
       <w:r>
         <w:rPr>
@@ -5797,25 +3880,7 @@
           <w:szCs w:val="24"/>
           <w:lang w:val="en-US"/>
         </w:rPr>
-        <w:t xml:space="preserve"> the winner will </w:t>
-      </w:r>
-      <w:proofErr w:type="gramStart"/>
-      <w:r>
-        <w:rPr>
-          <w:sz w:val="24"/>
-          <w:szCs w:val="24"/>
-          <w:lang w:val="en-US"/>
-        </w:rPr>
-        <w:t>be displayed</w:t>
-      </w:r>
-      <w:proofErr w:type="gramEnd"/>
-      <w:r>
-        <w:rPr>
-          <w:sz w:val="24"/>
-          <w:szCs w:val="24"/>
-          <w:lang w:val="en-US"/>
-        </w:rPr>
-        <w:t>!</w:t>
+        <w:t xml:space="preserve"> the winner will be displayed!</w:t>
       </w:r>
     </w:p>
     <w:p>
@@ -6010,23 +4075,13 @@
         </w:rPr>
         <w:t>COTT</w:t>
       </w:r>
-      <w:proofErr w:type="gramStart"/>
-      <w:r>
-        <w:rPr>
-          <w:rFonts w:ascii="Calibri" w:eastAsia="SimSun" w:hAnsi="Calibri" w:cs="Calibri"/>
-          <w:sz w:val="24"/>
-          <w:szCs w:val="24"/>
-        </w:rPr>
-        <w:t>]</w:t>
-      </w:r>
-      <w:proofErr w:type="gramEnd"/>
-      <w:r>
-        <w:rPr>
-          <w:rFonts w:ascii="Calibri" w:eastAsia="SimSun" w:hAnsi="Calibri" w:cs="Calibri"/>
-          <w:sz w:val="24"/>
-          <w:szCs w:val="24"/>
-        </w:rPr>
-        <w:t xml:space="preserve"> and [</w:t>
+      <w:r>
+        <w:rPr>
+          <w:rFonts w:ascii="Calibri" w:eastAsia="SimSun" w:hAnsi="Calibri" w:cs="Calibri"/>
+          <w:sz w:val="24"/>
+          <w:szCs w:val="24"/>
+        </w:rPr>
+        <w:t>] and [</w:t>
       </w:r>
       <w:r>
         <w:rPr>
@@ -6094,25 +4149,7 @@
           <w:sz w:val="24"/>
           <w:szCs w:val="24"/>
         </w:rPr>
-        <w:t xml:space="preserve">All sources and references used in this assignment have </w:t>
-      </w:r>
-      <w:proofErr w:type="gramStart"/>
-      <w:r>
-        <w:rPr>
-          <w:rFonts w:ascii="Calibri" w:eastAsia="SimSun" w:hAnsi="Calibri" w:cs="Calibri"/>
-          <w:sz w:val="24"/>
-          <w:szCs w:val="24"/>
-        </w:rPr>
-        <w:t>been properly cited</w:t>
-      </w:r>
-      <w:proofErr w:type="gramEnd"/>
-      <w:r>
-        <w:rPr>
-          <w:rFonts w:ascii="Calibri" w:eastAsia="SimSun" w:hAnsi="Calibri" w:cs="Calibri"/>
-          <w:sz w:val="24"/>
-          <w:szCs w:val="24"/>
-        </w:rPr>
-        <w:t>, and the work presented is solely our own.</w:t>
+        <w:t>All sources and references used in this assignment have been properly cited, and the work presented is solely our own.</w:t>
       </w:r>
       <w:r>
         <w:rPr>
@@ -6129,15 +4166,7 @@
           <w:sz w:val="24"/>
           <w:szCs w:val="24"/>
         </w:rPr>
-        <w:t>Each participant has been involved in all phases of the project, from initial planning</w:t>
-      </w:r>
-      <w:r>
-        <w:rPr>
-          <w:rFonts w:ascii="Calibri" w:eastAsia="SimSun" w:hAnsi="Calibri" w:cs="Calibri"/>
-          <w:sz w:val="24"/>
-          <w:szCs w:val="24"/>
-        </w:rPr>
-        <w:t xml:space="preserve"> to final submission.</w:t>
+        <w:t>Each participant has been involved in all phases of the project, from initial planning to final submission.</w:t>
       </w:r>
       <w:r>
         <w:rPr>
@@ -6181,27 +4210,7 @@
           <w:szCs w:val="24"/>
           <w:lang w:val="en-US"/>
         </w:rPr>
-        <w:t xml:space="preserve">We communicated in each stage to make it </w:t>
-      </w:r>
-      <w:proofErr w:type="gramStart"/>
-      <w:r>
-        <w:rPr>
-          <w:rFonts w:ascii="Calibri" w:eastAsia="SimSun" w:hAnsi="Calibri" w:cs="Calibri"/>
-          <w:sz w:val="24"/>
-          <w:szCs w:val="24"/>
-          <w:lang w:val="en-US"/>
-        </w:rPr>
-        <w:t>final version</w:t>
-      </w:r>
-      <w:proofErr w:type="gramEnd"/>
-      <w:r>
-        <w:rPr>
-          <w:rFonts w:ascii="Calibri" w:eastAsia="SimSun" w:hAnsi="Calibri" w:cs="Calibri"/>
-          <w:sz w:val="24"/>
-          <w:szCs w:val="24"/>
-          <w:lang w:val="en-US"/>
-        </w:rPr>
-        <w:t>. Also discussed the feedback after each part.</w:t>
+        <w:t>We communicated in each stage to make it final version. Also discussed the feedback after each part.</w:t>
       </w:r>
     </w:p>
     <w:p>

</xml_diff>